<commit_message>
cargue la trayectoria 2
</commit_message>
<xml_diff>
--- a/TAREAS/Ejercicios Denavit Hartenberg/ejercicios.docx
+++ b/TAREAS/Ejercicios Denavit Hartenberg/ejercicios.docx
@@ -1,9 +1,13 @@
 
 <file path=word/document.xml><?xml version="1.0" encoding="utf-8"?>
-<w:document xmlns:wpc="http://schemas.microsoft.com/office/word/2010/wordprocessingCanvas" xmlns:cx="http://schemas.microsoft.com/office/drawing/2014/chartex" xmlns:cx1="http://schemas.microsoft.com/office/drawing/2015/9/8/chartex" xmlns:cx2="http://schemas.microsoft.com/office/drawing/2015/10/21/chartex" xmlns:cx3="http://schemas.microsoft.com/office/drawing/2016/5/9/chartex" xmlns:cx4="http://schemas.microsoft.com/office/drawing/2016/5/10/chartex" xmlns:cx5="http://schemas.microsoft.com/office/drawing/2016/5/11/chartex" xmlns:cx6="http://schemas.microsoft.com/office/drawing/2016/5/12/chartex" xmlns:cx7="http://schemas.microsoft.com/office/drawing/2016/5/13/chartex" xmlns:cx8="http://schemas.microsoft.com/office/drawing/2016/5/14/chartex" xmlns:mc="http://schemas.openxmlformats.org/markup-compatibility/2006" xmlns:aink="http://schemas.microsoft.com/office/drawing/2016/ink" xmlns:am3d="http://schemas.microsoft.com/office/drawing/2017/model3d" xmlns:o="urn:schemas-microsoft-com:office:office" xmlns:oel="http://schemas.microsoft.com/office/2019/extlst" xmlns:r="http://schemas.openxmlformats.org/officeDocument/2006/relationships" xmlns:m="http://schemas.openxmlformats.org/officeDocument/2006/math" xmlns:v="urn:schemas-microsoft-com:vml" xmlns:wp14="http://schemas.microsoft.com/office/word/2010/wordprocessingDrawing" xmlns:wp="http://schemas.openxmlformats.org/drawingml/2006/wordprocessingDrawing" xmlns:w10="urn:schemas-microsoft-com:office:word" xmlns:w="http://schemas.openxmlformats.org/wordprocessingml/2006/main" xmlns:w14="http://schemas.microsoft.com/office/word/2010/wordml" xmlns:w15="http://schemas.microsoft.com/office/word/2012/wordml" xmlns:w16cex="http://schemas.microsoft.com/office/word/2018/wordml/cex" xmlns:w16cid="http://schemas.microsoft.com/office/word/2016/wordml/cid" xmlns:w16="http://schemas.microsoft.com/office/word/2018/wordml" xmlns:w16du="http://schemas.microsoft.com/office/word/2023/wordml/word16du" xmlns:w16sdtdh="http://schemas.microsoft.com/office/word/2020/wordml/sdtdatahash" xmlns:w16sdtfl="http://schemas.microsoft.com/office/word/2024/wordml/sdtformatlock" xmlns:w16se="http://schemas.microsoft.com/office/word/2015/wordml/symex" xmlns:wpg="http://schemas.microsoft.com/office/word/2010/wordprocessingGroup" xmlns:wpi="http://schemas.microsoft.com/office/word/2010/wordprocessingInk" xmlns:wne="http://schemas.microsoft.com/office/word/2006/wordml" xmlns:wps="http://schemas.microsoft.com/office/word/2010/wordprocessingShape" mc:Ignorable="w14 w15 w16se w16cid w16 w16cex w16sdtdh w16sdtfl w16du wp14">
+<w:document xmlns:wpc="http://schemas.microsoft.com/office/word/2010/wordprocessingCanvas" xmlns:mc="http://schemas.openxmlformats.org/markup-compatibility/2006" xmlns:o="urn:schemas-microsoft-com:office:office" xmlns:r="http://schemas.openxmlformats.org/officeDocument/2006/relationships" xmlns:m="http://schemas.openxmlformats.org/officeDocument/2006/math" xmlns:v="urn:schemas-microsoft-com:vml" xmlns:wp14="http://schemas.microsoft.com/office/word/2010/wordprocessingDrawing" xmlns:wp="http://schemas.openxmlformats.org/drawingml/2006/wordprocessingDrawing" xmlns:w10="urn:schemas-microsoft-com:office:word" xmlns:w="http://schemas.openxmlformats.org/wordprocessingml/2006/main" xmlns:w14="http://schemas.microsoft.com/office/word/2010/wordml" xmlns:wpg="http://schemas.microsoft.com/office/word/2010/wordprocessingGroup" xmlns:wpi="http://schemas.microsoft.com/office/word/2010/wordprocessingInk" xmlns:wne="http://schemas.microsoft.com/office/word/2006/wordml" xmlns:wps="http://schemas.microsoft.com/office/word/2010/wordprocessingShape" mc:Ignorable="w14 wp14">
   <w:body>
     <w:p>
       <w:r>
+        <w:rPr>
+          <w:noProof/>
+          <w:lang w:eastAsia="es-MX"/>
+        </w:rPr>
         <w:drawing>
           <wp:inline distT="0" distB="0" distL="0" distR="0" wp14:anchorId="0B5EA5FB" wp14:editId="491251EB">
             <wp:extent cx="2996119" cy="2281020"/>
@@ -20,7 +24,7 @@
                     <pic:cNvPicPr/>
                   </pic:nvPicPr>
                   <pic:blipFill>
-                    <a:blip r:embed="rId4"/>
+                    <a:blip r:embed="rId5"/>
                     <a:stretch>
                       <a:fillRect/>
                     </a:stretch>
@@ -41,6 +45,10 @@
         </w:drawing>
       </w:r>
       <w:r>
+        <w:rPr>
+          <w:noProof/>
+          <w:lang w:eastAsia="es-MX"/>
+        </w:rPr>
         <w:drawing>
           <wp:inline distT="0" distB="0" distL="0" distR="0" wp14:anchorId="2F9F0D29" wp14:editId="03C89BCA">
             <wp:extent cx="2102400" cy="2368479"/>
@@ -57,7 +65,7 @@
                     <pic:cNvPicPr/>
                   </pic:nvPicPr>
                   <pic:blipFill>
-                    <a:blip r:embed="rId5"/>
+                    <a:blip r:embed="rId6"/>
                     <a:stretch>
                       <a:fillRect/>
                     </a:stretch>
@@ -80,6 +88,10 @@
     </w:p>
     <w:p>
       <w:r>
+        <w:rPr>
+          <w:noProof/>
+          <w:lang w:eastAsia="es-MX"/>
+        </w:rPr>
         <w:drawing>
           <wp:inline distT="0" distB="0" distL="0" distR="0" wp14:anchorId="4F4E1F11" wp14:editId="030ABE26">
             <wp:extent cx="5342255" cy="929005"/>
@@ -98,7 +110,7 @@
                     </pic:cNvPicPr>
                   </pic:nvPicPr>
                   <pic:blipFill>
-                    <a:blip r:embed="rId6">
+                    <a:blip r:embed="rId7">
                       <a:extLst>
                         <a:ext uri="{28A0092B-C50C-407E-A947-70E740481C1C}">
                           <a14:useLocalDpi xmlns:a14="http://schemas.microsoft.com/office/drawing/2010/main" val="0"/>
@@ -140,8 +152,100 @@
       </w:r>
     </w:p>
     <w:p>
+      <w:pPr>
+        <w:spacing w:after="160"/>
+        <w:jc w:val="left"/>
+      </w:pPr>
       <w:r>
+        <w:rPr>
+          <w:noProof/>
+          <w:lang w:eastAsia="es-MX"/>
+        </w:rPr>
         <w:lastRenderedPageBreak/>
+        <w:drawing>
+          <wp:inline distT="0" distB="0" distL="0" distR="0" wp14:anchorId="698DC3AC" wp14:editId="10950EE1">
+            <wp:extent cx="2751125" cy="2188395"/>
+            <wp:effectExtent l="0" t="0" r="0" b="2540"/>
+            <wp:docPr id="1" name="Imagen 1"/>
+            <wp:cNvGraphicFramePr>
+              <a:graphicFrameLocks xmlns:a="http://schemas.openxmlformats.org/drawingml/2006/main" noChangeAspect="1"/>
+            </wp:cNvGraphicFramePr>
+            <a:graphic xmlns:a="http://schemas.openxmlformats.org/drawingml/2006/main">
+              <a:graphicData uri="http://schemas.openxmlformats.org/drawingml/2006/picture">
+                <pic:pic xmlns:pic="http://schemas.openxmlformats.org/drawingml/2006/picture">
+                  <pic:nvPicPr>
+                    <pic:cNvPr id="0" name=""/>
+                    <pic:cNvPicPr/>
+                  </pic:nvPicPr>
+                  <pic:blipFill>
+                    <a:blip r:embed="rId8"/>
+                    <a:stretch>
+                      <a:fillRect/>
+                    </a:stretch>
+                  </pic:blipFill>
+                  <pic:spPr>
+                    <a:xfrm>
+                      <a:off x="0" y="0"/>
+                      <a:ext cx="2750563" cy="2187948"/>
+                    </a:xfrm>
+                    <a:prstGeom prst="rect">
+                      <a:avLst/>
+                    </a:prstGeom>
+                  </pic:spPr>
+                </pic:pic>
+              </a:graphicData>
+            </a:graphic>
+          </wp:inline>
+        </w:drawing>
+      </w:r>
+      <w:r>
+        <w:rPr>
+          <w:noProof/>
+          <w:lang w:eastAsia="es-MX"/>
+        </w:rPr>
+        <w:drawing>
+          <wp:inline distT="0" distB="0" distL="0" distR="0" wp14:anchorId="5CAF9BC9" wp14:editId="39C7B464">
+            <wp:extent cx="2639627" cy="2291137"/>
+            <wp:effectExtent l="0" t="0" r="8890" b="0"/>
+            <wp:docPr id="2" name="Imagen 2"/>
+            <wp:cNvGraphicFramePr>
+              <a:graphicFrameLocks xmlns:a="http://schemas.openxmlformats.org/drawingml/2006/main" noChangeAspect="1"/>
+            </wp:cNvGraphicFramePr>
+            <a:graphic xmlns:a="http://schemas.openxmlformats.org/drawingml/2006/main">
+              <a:graphicData uri="http://schemas.openxmlformats.org/drawingml/2006/picture">
+                <pic:pic xmlns:pic="http://schemas.openxmlformats.org/drawingml/2006/picture">
+                  <pic:nvPicPr>
+                    <pic:cNvPr id="0" name=""/>
+                    <pic:cNvPicPr/>
+                  </pic:nvPicPr>
+                  <pic:blipFill>
+                    <a:blip r:embed="rId9"/>
+                    <a:stretch>
+                      <a:fillRect/>
+                    </a:stretch>
+                  </pic:blipFill>
+                  <pic:spPr>
+                    <a:xfrm>
+                      <a:off x="0" y="0"/>
+                      <a:ext cx="2643954" cy="2294893"/>
+                    </a:xfrm>
+                    <a:prstGeom prst="rect">
+                      <a:avLst/>
+                    </a:prstGeom>
+                  </pic:spPr>
+                </pic:pic>
+              </a:graphicData>
+            </a:graphic>
+          </wp:inline>
+        </w:drawing>
+      </w:r>
+    </w:p>
+    <w:p>
+      <w:r>
+        <w:rPr>
+          <w:noProof/>
+          <w:lang w:eastAsia="es-MX"/>
+        </w:rPr>
         <w:drawing>
           <wp:inline distT="0" distB="0" distL="0" distR="0" wp14:anchorId="4D42EAFD" wp14:editId="1B3DDCC1">
             <wp:extent cx="2996119" cy="2281020"/>
@@ -158,7 +262,7 @@
                     <pic:cNvPicPr/>
                   </pic:nvPicPr>
                   <pic:blipFill>
-                    <a:blip r:embed="rId4"/>
+                    <a:blip r:embed="rId5"/>
                     <a:stretch>
                       <a:fillRect/>
                     </a:stretch>
@@ -179,6 +283,10 @@
         </w:drawing>
       </w:r>
       <w:r>
+        <w:rPr>
+          <w:noProof/>
+          <w:lang w:eastAsia="es-MX"/>
+        </w:rPr>
         <w:drawing>
           <wp:inline distT="0" distB="0" distL="0" distR="0" wp14:anchorId="2F4AA0B8" wp14:editId="5D048D0E">
             <wp:extent cx="2102400" cy="2368479"/>
@@ -195,7 +303,7 @@
                     <pic:cNvPicPr/>
                   </pic:nvPicPr>
                   <pic:blipFill>
-                    <a:blip r:embed="rId5"/>
+                    <a:blip r:embed="rId6"/>
                     <a:stretch>
                       <a:fillRect/>
                     </a:stretch>
@@ -218,6 +326,10 @@
     </w:p>
     <w:p>
       <w:r>
+        <w:rPr>
+          <w:noProof/>
+          <w:lang w:eastAsia="es-MX"/>
+        </w:rPr>
         <w:drawing>
           <wp:inline distT="0" distB="0" distL="0" distR="0" wp14:anchorId="12A4469A" wp14:editId="433546BB">
             <wp:extent cx="5342255" cy="929005"/>
@@ -236,7 +348,7 @@
                     </pic:cNvPicPr>
                   </pic:nvPicPr>
                   <pic:blipFill>
-                    <a:blip r:embed="rId6">
+                    <a:blip r:embed="rId7">
                       <a:extLst>
                         <a:ext uri="{28A0092B-C50C-407E-A947-70E740481C1C}">
                           <a14:useLocalDpi xmlns:a14="http://schemas.microsoft.com/office/drawing/2010/main" val="0"/>
@@ -271,6 +383,10 @@
     <w:p/>
     <w:p>
       <w:r>
+        <w:rPr>
+          <w:noProof/>
+          <w:lang w:eastAsia="es-MX"/>
+        </w:rPr>
         <w:drawing>
           <wp:inline distT="0" distB="0" distL="0" distR="0" wp14:anchorId="08CDC6A1" wp14:editId="1AEDA9C0">
             <wp:extent cx="2730875" cy="2291615"/>
@@ -287,7 +403,7 @@
                     <pic:cNvPicPr/>
                   </pic:nvPicPr>
                   <pic:blipFill>
-                    <a:blip r:embed="rId7" cstate="print">
+                    <a:blip r:embed="rId10" cstate="print">
                       <a:extLst>
                         <a:ext uri="{28A0092B-C50C-407E-A947-70E740481C1C}">
                           <a14:useLocalDpi xmlns:a14="http://schemas.microsoft.com/office/drawing/2010/main" val="0"/>
@@ -314,6 +430,10 @@
         </w:drawing>
       </w:r>
       <w:r>
+        <w:rPr>
+          <w:noProof/>
+          <w:lang w:eastAsia="es-MX"/>
+        </w:rPr>
         <w:drawing>
           <wp:inline distT="0" distB="0" distL="0" distR="0" wp14:anchorId="7B4A2D6E" wp14:editId="594B832D">
             <wp:extent cx="2107145" cy="2085903"/>
@@ -330,7 +450,7 @@
                     <pic:cNvPicPr/>
                   </pic:nvPicPr>
                   <pic:blipFill>
-                    <a:blip r:embed="rId8">
+                    <a:blip r:embed="rId11">
                       <a:extLst>
                         <a:ext uri="{28A0092B-C50C-407E-A947-70E740481C1C}">
                           <a14:useLocalDpi xmlns:a14="http://schemas.microsoft.com/office/drawing/2010/main" val="0"/>
@@ -359,6 +479,179 @@
     </w:p>
     <w:p>
       <w:r>
+        <w:rPr>
+          <w:noProof/>
+          <w:lang w:eastAsia="es-MX"/>
+        </w:rPr>
+        <w:lastRenderedPageBreak/>
+        <w:drawing>
+          <wp:inline distT="0" distB="0" distL="0" distR="0" wp14:anchorId="51F364A8" wp14:editId="40247941">
+            <wp:extent cx="2997368" cy="2434975"/>
+            <wp:effectExtent l="0" t="0" r="0" b="3810"/>
+            <wp:docPr id="3" name="Imagen 3"/>
+            <wp:cNvGraphicFramePr>
+              <a:graphicFrameLocks xmlns:a="http://schemas.openxmlformats.org/drawingml/2006/main" noChangeAspect="1"/>
+            </wp:cNvGraphicFramePr>
+            <a:graphic xmlns:a="http://schemas.openxmlformats.org/drawingml/2006/main">
+              <a:graphicData uri="http://schemas.openxmlformats.org/drawingml/2006/picture">
+                <pic:pic xmlns:pic="http://schemas.openxmlformats.org/drawingml/2006/picture">
+                  <pic:nvPicPr>
+                    <pic:cNvPr id="0" name=""/>
+                    <pic:cNvPicPr/>
+                  </pic:nvPicPr>
+                  <pic:blipFill>
+                    <a:blip r:embed="rId12"/>
+                    <a:stretch>
+                      <a:fillRect/>
+                    </a:stretch>
+                  </pic:blipFill>
+                  <pic:spPr>
+                    <a:xfrm>
+                      <a:off x="0" y="0"/>
+                      <a:ext cx="2999592" cy="2436782"/>
+                    </a:xfrm>
+                    <a:prstGeom prst="rect">
+                      <a:avLst/>
+                    </a:prstGeom>
+                  </pic:spPr>
+                </pic:pic>
+              </a:graphicData>
+            </a:graphic>
+          </wp:inline>
+        </w:drawing>
+      </w:r>
+      <w:r>
+        <w:rPr>
+          <w:noProof/>
+          <w:lang w:eastAsia="es-MX"/>
+        </w:rPr>
+        <w:drawing>
+          <wp:inline distT="0" distB="0" distL="0" distR="0" wp14:anchorId="7E68F8B6" wp14:editId="10A00EE7">
+            <wp:extent cx="2589088" cy="2165091"/>
+            <wp:effectExtent l="0" t="0" r="1905" b="6985"/>
+            <wp:docPr id="5" name="Imagen 5"/>
+            <wp:cNvGraphicFramePr>
+              <a:graphicFrameLocks xmlns:a="http://schemas.openxmlformats.org/drawingml/2006/main" noChangeAspect="1"/>
+            </wp:cNvGraphicFramePr>
+            <a:graphic xmlns:a="http://schemas.openxmlformats.org/drawingml/2006/main">
+              <a:graphicData uri="http://schemas.openxmlformats.org/drawingml/2006/picture">
+                <pic:pic xmlns:pic="http://schemas.openxmlformats.org/drawingml/2006/picture">
+                  <pic:nvPicPr>
+                    <pic:cNvPr id="0" name=""/>
+                    <pic:cNvPicPr/>
+                  </pic:nvPicPr>
+                  <pic:blipFill>
+                    <a:blip r:embed="rId13"/>
+                    <a:stretch>
+                      <a:fillRect/>
+                    </a:stretch>
+                  </pic:blipFill>
+                  <pic:spPr>
+                    <a:xfrm>
+                      <a:off x="0" y="0"/>
+                      <a:ext cx="2594029" cy="2169223"/>
+                    </a:xfrm>
+                    <a:prstGeom prst="rect">
+                      <a:avLst/>
+                    </a:prstGeom>
+                  </pic:spPr>
+                </pic:pic>
+              </a:graphicData>
+            </a:graphic>
+          </wp:inline>
+        </w:drawing>
+      </w:r>
+    </w:p>
+    <w:p>
+      <w:r>
+        <w:rPr>
+          <w:noProof/>
+          <w:lang w:eastAsia="es-MX"/>
+        </w:rPr>
+        <w:drawing>
+          <wp:inline distT="0" distB="0" distL="0" distR="0" wp14:anchorId="35FD94B5" wp14:editId="3EB20B17">
+            <wp:extent cx="2717127" cy="2291137"/>
+            <wp:effectExtent l="0" t="0" r="7620" b="0"/>
+            <wp:docPr id="4" name="Imagen 4"/>
+            <wp:cNvGraphicFramePr>
+              <a:graphicFrameLocks xmlns:a="http://schemas.openxmlformats.org/drawingml/2006/main" noChangeAspect="1"/>
+            </wp:cNvGraphicFramePr>
+            <a:graphic xmlns:a="http://schemas.openxmlformats.org/drawingml/2006/main">
+              <a:graphicData uri="http://schemas.openxmlformats.org/drawingml/2006/picture">
+                <pic:pic xmlns:pic="http://schemas.openxmlformats.org/drawingml/2006/picture">
+                  <pic:nvPicPr>
+                    <pic:cNvPr id="0" name=""/>
+                    <pic:cNvPicPr/>
+                  </pic:nvPicPr>
+                  <pic:blipFill>
+                    <a:blip r:embed="rId14"/>
+                    <a:stretch>
+                      <a:fillRect/>
+                    </a:stretch>
+                  </pic:blipFill>
+                  <pic:spPr>
+                    <a:xfrm>
+                      <a:off x="0" y="0"/>
+                      <a:ext cx="2716974" cy="2291008"/>
+                    </a:xfrm>
+                    <a:prstGeom prst="rect">
+                      <a:avLst/>
+                    </a:prstGeom>
+                  </pic:spPr>
+                </pic:pic>
+              </a:graphicData>
+            </a:graphic>
+          </wp:inline>
+        </w:drawing>
+      </w:r>
+      <w:r>
+        <w:rPr>
+          <w:noProof/>
+          <w:lang w:eastAsia="es-MX"/>
+        </w:rPr>
+        <w:drawing>
+          <wp:inline distT="0" distB="0" distL="0" distR="0" wp14:anchorId="3FA4F828" wp14:editId="32B3393A">
+            <wp:extent cx="2445249" cy="2338934"/>
+            <wp:effectExtent l="0" t="0" r="0" b="4445"/>
+            <wp:docPr id="6" name="Imagen 6"/>
+            <wp:cNvGraphicFramePr>
+              <a:graphicFrameLocks xmlns:a="http://schemas.openxmlformats.org/drawingml/2006/main" noChangeAspect="1"/>
+            </wp:cNvGraphicFramePr>
+            <a:graphic xmlns:a="http://schemas.openxmlformats.org/drawingml/2006/main">
+              <a:graphicData uri="http://schemas.openxmlformats.org/drawingml/2006/picture">
+                <pic:pic xmlns:pic="http://schemas.openxmlformats.org/drawingml/2006/picture">
+                  <pic:nvPicPr>
+                    <pic:cNvPr id="0" name=""/>
+                    <pic:cNvPicPr/>
+                  </pic:nvPicPr>
+                  <pic:blipFill>
+                    <a:blip r:embed="rId15"/>
+                    <a:stretch>
+                      <a:fillRect/>
+                    </a:stretch>
+                  </pic:blipFill>
+                  <pic:spPr>
+                    <a:xfrm>
+                      <a:off x="0" y="0"/>
+                      <a:ext cx="2446066" cy="2339716"/>
+                    </a:xfrm>
+                    <a:prstGeom prst="rect">
+                      <a:avLst/>
+                    </a:prstGeom>
+                  </pic:spPr>
+                </pic:pic>
+              </a:graphicData>
+            </a:graphic>
+          </wp:inline>
+        </w:drawing>
+      </w:r>
+    </w:p>
+    <w:p>
+      <w:r>
+        <w:rPr>
+          <w:noProof/>
+          <w:lang w:eastAsia="es-MX"/>
+        </w:rPr>
         <w:drawing>
           <wp:inline distT="0" distB="0" distL="0" distR="0" wp14:anchorId="756E830B" wp14:editId="63EC8723">
             <wp:extent cx="5342255" cy="927430"/>
@@ -377,7 +670,7 @@
                     </pic:cNvPicPr>
                   </pic:nvPicPr>
                   <pic:blipFill>
-                    <a:blip r:embed="rId9">
+                    <a:blip r:embed="rId16">
                       <a:extLst>
                         <a:ext uri="{28A0092B-C50C-407E-A947-70E740481C1C}">
                           <a14:useLocalDpi xmlns:a14="http://schemas.microsoft.com/office/drawing/2010/main" val="0"/>
@@ -408,19 +701,400 @@
         </w:drawing>
       </w:r>
     </w:p>
+    <w:p>
+      <w:r>
+        <w:rPr>
+          <w:noProof/>
+          <w:lang w:eastAsia="es-MX"/>
+        </w:rPr>
+        <w:drawing>
+          <wp:inline distT="0" distB="0" distL="0" distR="0" wp14:anchorId="6C0EAF53" wp14:editId="4EADF377">
+            <wp:extent cx="2698584" cy="2208944"/>
+            <wp:effectExtent l="0" t="0" r="6985" b="1270"/>
+            <wp:docPr id="7" name="Imagen 7"/>
+            <wp:cNvGraphicFramePr>
+              <a:graphicFrameLocks xmlns:a="http://schemas.openxmlformats.org/drawingml/2006/main" noChangeAspect="1"/>
+            </wp:cNvGraphicFramePr>
+            <a:graphic xmlns:a="http://schemas.openxmlformats.org/drawingml/2006/main">
+              <a:graphicData uri="http://schemas.openxmlformats.org/drawingml/2006/picture">
+                <pic:pic xmlns:pic="http://schemas.openxmlformats.org/drawingml/2006/picture">
+                  <pic:nvPicPr>
+                    <pic:cNvPr id="0" name=""/>
+                    <pic:cNvPicPr/>
+                  </pic:nvPicPr>
+                  <pic:blipFill>
+                    <a:blip r:embed="rId17"/>
+                    <a:stretch>
+                      <a:fillRect/>
+                    </a:stretch>
+                  </pic:blipFill>
+                  <pic:spPr>
+                    <a:xfrm>
+                      <a:off x="0" y="0"/>
+                      <a:ext cx="2698966" cy="2209257"/>
+                    </a:xfrm>
+                    <a:prstGeom prst="rect">
+                      <a:avLst/>
+                    </a:prstGeom>
+                  </pic:spPr>
+                </pic:pic>
+              </a:graphicData>
+            </a:graphic>
+          </wp:inline>
+        </w:drawing>
+      </w:r>
+      <w:r>
+        <w:rPr>
+          <w:noProof/>
+          <w:lang w:eastAsia="es-MX"/>
+        </w:rPr>
+        <w:drawing>
+          <wp:inline distT="0" distB="0" distL="0" distR="0" wp14:anchorId="72875BAE" wp14:editId="54913E8C">
+            <wp:extent cx="2779452" cy="2013735"/>
+            <wp:effectExtent l="0" t="0" r="1905" b="5715"/>
+            <wp:docPr id="8" name="Imagen 8"/>
+            <wp:cNvGraphicFramePr>
+              <a:graphicFrameLocks xmlns:a="http://schemas.openxmlformats.org/drawingml/2006/main" noChangeAspect="1"/>
+            </wp:cNvGraphicFramePr>
+            <a:graphic xmlns:a="http://schemas.openxmlformats.org/drawingml/2006/main">
+              <a:graphicData uri="http://schemas.openxmlformats.org/drawingml/2006/picture">
+                <pic:pic xmlns:pic="http://schemas.openxmlformats.org/drawingml/2006/picture">
+                  <pic:nvPicPr>
+                    <pic:cNvPr id="0" name=""/>
+                    <pic:cNvPicPr/>
+                  </pic:nvPicPr>
+                  <pic:blipFill>
+                    <a:blip r:embed="rId18"/>
+                    <a:stretch>
+                      <a:fillRect/>
+                    </a:stretch>
+                  </pic:blipFill>
+                  <pic:spPr>
+                    <a:xfrm>
+                      <a:off x="0" y="0"/>
+                      <a:ext cx="2782926" cy="2016252"/>
+                    </a:xfrm>
+                    <a:prstGeom prst="rect">
+                      <a:avLst/>
+                    </a:prstGeom>
+                  </pic:spPr>
+                </pic:pic>
+              </a:graphicData>
+            </a:graphic>
+          </wp:inline>
+        </w:drawing>
+      </w:r>
+    </w:p>
     <w:p/>
+    <w:p>
+      <w:r>
+        <w:rPr>
+          <w:noProof/>
+          <w:lang w:eastAsia="es-MX"/>
+        </w:rPr>
+        <w:lastRenderedPageBreak/>
+        <w:drawing>
+          <wp:inline distT="0" distB="0" distL="0" distR="0" wp14:anchorId="77D3D1E0" wp14:editId="2551667D">
+            <wp:extent cx="2928135" cy="2389065"/>
+            <wp:effectExtent l="0" t="0" r="5715" b="0"/>
+            <wp:docPr id="9" name="Imagen 9"/>
+            <wp:cNvGraphicFramePr>
+              <a:graphicFrameLocks xmlns:a="http://schemas.openxmlformats.org/drawingml/2006/main" noChangeAspect="1"/>
+            </wp:cNvGraphicFramePr>
+            <a:graphic xmlns:a="http://schemas.openxmlformats.org/drawingml/2006/main">
+              <a:graphicData uri="http://schemas.openxmlformats.org/drawingml/2006/picture">
+                <pic:pic xmlns:pic="http://schemas.openxmlformats.org/drawingml/2006/picture">
+                  <pic:nvPicPr>
+                    <pic:cNvPr id="0" name=""/>
+                    <pic:cNvPicPr/>
+                  </pic:nvPicPr>
+                  <pic:blipFill>
+                    <a:blip r:embed="rId19"/>
+                    <a:stretch>
+                      <a:fillRect/>
+                    </a:stretch>
+                  </pic:blipFill>
+                  <pic:spPr>
+                    <a:xfrm>
+                      <a:off x="0" y="0"/>
+                      <a:ext cx="2935694" cy="2395232"/>
+                    </a:xfrm>
+                    <a:prstGeom prst="rect">
+                      <a:avLst/>
+                    </a:prstGeom>
+                  </pic:spPr>
+                </pic:pic>
+              </a:graphicData>
+            </a:graphic>
+          </wp:inline>
+        </w:drawing>
+      </w:r>
+      <w:r>
+        <w:rPr>
+          <w:noProof/>
+          <w:lang w:eastAsia="es-MX"/>
+        </w:rPr>
+        <w:drawing>
+          <wp:inline distT="0" distB="0" distL="0" distR="0" wp14:anchorId="5D495A42" wp14:editId="4428358E">
+            <wp:extent cx="2907848" cy="2650733"/>
+            <wp:effectExtent l="0" t="0" r="6985" b="0"/>
+            <wp:docPr id="10" name="Imagen 10"/>
+            <wp:cNvGraphicFramePr>
+              <a:graphicFrameLocks xmlns:a="http://schemas.openxmlformats.org/drawingml/2006/main" noChangeAspect="1"/>
+            </wp:cNvGraphicFramePr>
+            <a:graphic xmlns:a="http://schemas.openxmlformats.org/drawingml/2006/main">
+              <a:graphicData uri="http://schemas.openxmlformats.org/drawingml/2006/picture">
+                <pic:pic xmlns:pic="http://schemas.openxmlformats.org/drawingml/2006/picture">
+                  <pic:nvPicPr>
+                    <pic:cNvPr id="0" name=""/>
+                    <pic:cNvPicPr/>
+                  </pic:nvPicPr>
+                  <pic:blipFill>
+                    <a:blip r:embed="rId20"/>
+                    <a:stretch>
+                      <a:fillRect/>
+                    </a:stretch>
+                  </pic:blipFill>
+                  <pic:spPr>
+                    <a:xfrm>
+                      <a:off x="0" y="0"/>
+                      <a:ext cx="2910945" cy="2653556"/>
+                    </a:xfrm>
+                    <a:prstGeom prst="rect">
+                      <a:avLst/>
+                    </a:prstGeom>
+                  </pic:spPr>
+                </pic:pic>
+              </a:graphicData>
+            </a:graphic>
+          </wp:inline>
+        </w:drawing>
+      </w:r>
+    </w:p>
+    <w:p>
+      <w:pPr>
+        <w:spacing w:after="160"/>
+        <w:jc w:val="left"/>
+      </w:pPr>
+    </w:p>
     <w:p>
       <w:pPr>
         <w:spacing w:after="160"/>
         <w:jc w:val="left"/>
       </w:pPr>
       <w:r>
+        <w:rPr>
+          <w:noProof/>
+          <w:lang w:eastAsia="es-MX"/>
+        </w:rPr>
+        <w:drawing>
+          <wp:inline distT="0" distB="0" distL="0" distR="0" wp14:anchorId="57A84F0C" wp14:editId="5B033AD5">
+            <wp:extent cx="2774022" cy="2266510"/>
+            <wp:effectExtent l="0" t="0" r="7620" b="635"/>
+            <wp:docPr id="11" name="Imagen 11"/>
+            <wp:cNvGraphicFramePr>
+              <a:graphicFrameLocks xmlns:a="http://schemas.openxmlformats.org/drawingml/2006/main" noChangeAspect="1"/>
+            </wp:cNvGraphicFramePr>
+            <a:graphic xmlns:a="http://schemas.openxmlformats.org/drawingml/2006/main">
+              <a:graphicData uri="http://schemas.openxmlformats.org/drawingml/2006/picture">
+                <pic:pic xmlns:pic="http://schemas.openxmlformats.org/drawingml/2006/picture">
+                  <pic:nvPicPr>
+                    <pic:cNvPr id="0" name=""/>
+                    <pic:cNvPicPr/>
+                  </pic:nvPicPr>
+                  <pic:blipFill>
+                    <a:blip r:embed="rId21"/>
+                    <a:stretch>
+                      <a:fillRect/>
+                    </a:stretch>
+                  </pic:blipFill>
+                  <pic:spPr>
+                    <a:xfrm>
+                      <a:off x="0" y="0"/>
+                      <a:ext cx="2776726" cy="2268720"/>
+                    </a:xfrm>
+                    <a:prstGeom prst="rect">
+                      <a:avLst/>
+                    </a:prstGeom>
+                  </pic:spPr>
+                </pic:pic>
+              </a:graphicData>
+            </a:graphic>
+          </wp:inline>
+        </w:drawing>
+      </w:r>
+      <w:r>
+        <w:rPr>
+          <w:noProof/>
+          <w:lang w:eastAsia="es-MX"/>
+        </w:rPr>
+        <w:drawing>
+          <wp:inline distT="0" distB="0" distL="0" distR="0" wp14:anchorId="0350C328" wp14:editId="190AEC42">
+            <wp:extent cx="2198670" cy="2809411"/>
+            <wp:effectExtent l="0" t="0" r="0" b="0"/>
+            <wp:docPr id="12" name="Imagen 12"/>
+            <wp:cNvGraphicFramePr>
+              <a:graphicFrameLocks xmlns:a="http://schemas.openxmlformats.org/drawingml/2006/main" noChangeAspect="1"/>
+            </wp:cNvGraphicFramePr>
+            <a:graphic xmlns:a="http://schemas.openxmlformats.org/drawingml/2006/main">
+              <a:graphicData uri="http://schemas.openxmlformats.org/drawingml/2006/picture">
+                <pic:pic xmlns:pic="http://schemas.openxmlformats.org/drawingml/2006/picture">
+                  <pic:nvPicPr>
+                    <pic:cNvPr id="0" name=""/>
+                    <pic:cNvPicPr/>
+                  </pic:nvPicPr>
+                  <pic:blipFill>
+                    <a:blip r:embed="rId22"/>
+                    <a:stretch>
+                      <a:fillRect/>
+                    </a:stretch>
+                  </pic:blipFill>
+                  <pic:spPr>
+                    <a:xfrm>
+                      <a:off x="0" y="0"/>
+                      <a:ext cx="2201418" cy="2812923"/>
+                    </a:xfrm>
+                    <a:prstGeom prst="rect">
+                      <a:avLst/>
+                    </a:prstGeom>
+                  </pic:spPr>
+                </pic:pic>
+              </a:graphicData>
+            </a:graphic>
+          </wp:inline>
+        </w:drawing>
+      </w:r>
+    </w:p>
+    <w:p>
+      <w:pPr>
+        <w:spacing w:after="160"/>
+        <w:jc w:val="left"/>
+      </w:pPr>
+    </w:p>
+    <w:p>
+      <w:pPr>
+        <w:spacing w:after="160"/>
+        <w:jc w:val="left"/>
+      </w:pPr>
+      <w:r>
+        <w:rPr>
+          <w:noProof/>
+          <w:lang w:eastAsia="es-MX"/>
+        </w:rPr>
+        <w:lastRenderedPageBreak/>
+        <w:drawing>
+          <wp:inline distT="0" distB="0" distL="0" distR="0" wp14:anchorId="5BAA1F4C" wp14:editId="785019B3">
+            <wp:extent cx="2881449" cy="2393170"/>
+            <wp:effectExtent l="0" t="0" r="0" b="7620"/>
+            <wp:docPr id="13" name="Imagen 13"/>
+            <wp:cNvGraphicFramePr>
+              <a:graphicFrameLocks xmlns:a="http://schemas.openxmlformats.org/drawingml/2006/main" noChangeAspect="1"/>
+            </wp:cNvGraphicFramePr>
+            <a:graphic xmlns:a="http://schemas.openxmlformats.org/drawingml/2006/main">
+              <a:graphicData uri="http://schemas.openxmlformats.org/drawingml/2006/picture">
+                <pic:pic xmlns:pic="http://schemas.openxmlformats.org/drawingml/2006/picture">
+                  <pic:nvPicPr>
+                    <pic:cNvPr id="0" name=""/>
+                    <pic:cNvPicPr/>
+                  </pic:nvPicPr>
+                  <pic:blipFill>
+                    <a:blip r:embed="rId23"/>
+                    <a:stretch>
+                      <a:fillRect/>
+                    </a:stretch>
+                  </pic:blipFill>
+                  <pic:spPr>
+                    <a:xfrm>
+                      <a:off x="0" y="0"/>
+                      <a:ext cx="2882397" cy="2393958"/>
+                    </a:xfrm>
+                    <a:prstGeom prst="rect">
+                      <a:avLst/>
+                    </a:prstGeom>
+                  </pic:spPr>
+                </pic:pic>
+              </a:graphicData>
+            </a:graphic>
+          </wp:inline>
+        </w:drawing>
+      </w:r>
+      <w:r>
+        <w:rPr>
+          <w:noProof/>
+          <w:lang w:eastAsia="es-MX"/>
+        </w:rPr>
+        <w:drawing>
+          <wp:inline distT="0" distB="0" distL="0" distR="0" wp14:anchorId="492A535F" wp14:editId="2B479BD1">
+            <wp:extent cx="2496620" cy="2348096"/>
+            <wp:effectExtent l="0" t="0" r="0" b="0"/>
+            <wp:docPr id="14" name="Imagen 14"/>
+            <wp:cNvGraphicFramePr>
+              <a:graphicFrameLocks xmlns:a="http://schemas.openxmlformats.org/drawingml/2006/main" noChangeAspect="1"/>
+            </wp:cNvGraphicFramePr>
+            <a:graphic xmlns:a="http://schemas.openxmlformats.org/drawingml/2006/main">
+              <a:graphicData uri="http://schemas.openxmlformats.org/drawingml/2006/picture">
+                <pic:pic xmlns:pic="http://schemas.openxmlformats.org/drawingml/2006/picture">
+                  <pic:nvPicPr>
+                    <pic:cNvPr id="0" name=""/>
+                    <pic:cNvPicPr/>
+                  </pic:nvPicPr>
+                  <pic:blipFill>
+                    <a:blip r:embed="rId24"/>
+                    <a:stretch>
+                      <a:fillRect/>
+                    </a:stretch>
+                  </pic:blipFill>
+                  <pic:spPr>
+                    <a:xfrm>
+                      <a:off x="0" y="0"/>
+                      <a:ext cx="2498609" cy="2349966"/>
+                    </a:xfrm>
+                    <a:prstGeom prst="rect">
+                      <a:avLst/>
+                    </a:prstGeom>
+                  </pic:spPr>
+                </pic:pic>
+              </a:graphicData>
+            </a:graphic>
+          </wp:inline>
+        </w:drawing>
+      </w:r>
+      <w:r>
         <w:br w:type="page"/>
       </w:r>
     </w:p>
     <w:p>
+      <w:pPr>
+        <w:spacing w:after="160"/>
+        <w:jc w:val="left"/>
+      </w:pPr>
+      <w:bookmarkStart w:id="0" w:name="_GoBack"/>
+      <w:bookmarkEnd w:id="0"/>
+    </w:p>
+    <w:p>
+      <w:pPr>
+        <w:spacing w:after="160"/>
+        <w:jc w:val="left"/>
+      </w:pPr>
+    </w:p>
+    <w:p>
+      <w:pPr>
+        <w:spacing w:after="160"/>
+        <w:jc w:val="left"/>
+      </w:pPr>
+    </w:p>
+    <w:p>
+      <w:pPr>
+        <w:spacing w:after="160"/>
+        <w:jc w:val="left"/>
+      </w:pPr>
+    </w:p>
+    <w:p>
       <w:r>
-        <w:lastRenderedPageBreak/>
+        <w:rPr>
+          <w:noProof/>
+          <w:lang w:eastAsia="es-MX"/>
+        </w:rPr>
         <w:drawing>
           <wp:inline distT="0" distB="0" distL="0" distR="0" wp14:anchorId="34B9EE41" wp14:editId="5BF5FF84">
             <wp:extent cx="2996119" cy="2281020"/>
@@ -437,7 +1111,7 @@
                     <pic:cNvPicPr/>
                   </pic:nvPicPr>
                   <pic:blipFill>
-                    <a:blip r:embed="rId4"/>
+                    <a:blip r:embed="rId5"/>
                     <a:stretch>
                       <a:fillRect/>
                     </a:stretch>
@@ -458,6 +1132,10 @@
         </w:drawing>
       </w:r>
       <w:r>
+        <w:rPr>
+          <w:noProof/>
+          <w:lang w:eastAsia="es-MX"/>
+        </w:rPr>
         <w:drawing>
           <wp:inline distT="0" distB="0" distL="0" distR="0" wp14:anchorId="075844DF" wp14:editId="6056D149">
             <wp:extent cx="2102400" cy="2368479"/>
@@ -474,7 +1152,7 @@
                     <pic:cNvPicPr/>
                   </pic:nvPicPr>
                   <pic:blipFill>
-                    <a:blip r:embed="rId5"/>
+                    <a:blip r:embed="rId6"/>
                     <a:stretch>
                       <a:fillRect/>
                     </a:stretch>
@@ -497,6 +1175,10 @@
     </w:p>
     <w:p>
       <w:r>
+        <w:rPr>
+          <w:noProof/>
+          <w:lang w:eastAsia="es-MX"/>
+        </w:rPr>
         <w:drawing>
           <wp:inline distT="0" distB="0" distL="0" distR="0" wp14:anchorId="7DA7D926" wp14:editId="2B427BC5">
             <wp:extent cx="5342255" cy="929005"/>
@@ -515,7 +1197,7 @@
                     </pic:cNvPicPr>
                   </pic:nvPicPr>
                   <pic:blipFill>
-                    <a:blip r:embed="rId6">
+                    <a:blip r:embed="rId7">
                       <a:extLst>
                         <a:ext uri="{28A0092B-C50C-407E-A947-70E740481C1C}">
                           <a14:useLocalDpi xmlns:a14="http://schemas.microsoft.com/office/drawing/2010/main" val="0"/>
@@ -559,7 +1241,7 @@
 </file>
 
 <file path=word/styles.xml><?xml version="1.0" encoding="utf-8"?>
-<w:styles xmlns:mc="http://schemas.openxmlformats.org/markup-compatibility/2006" xmlns:r="http://schemas.openxmlformats.org/officeDocument/2006/relationships" xmlns:w="http://schemas.openxmlformats.org/wordprocessingml/2006/main" xmlns:w14="http://schemas.microsoft.com/office/word/2010/wordml" xmlns:w15="http://schemas.microsoft.com/office/word/2012/wordml" xmlns:w16cex="http://schemas.microsoft.com/office/word/2018/wordml/cex" xmlns:w16cid="http://schemas.microsoft.com/office/word/2016/wordml/cid" xmlns:w16="http://schemas.microsoft.com/office/word/2018/wordml" xmlns:w16du="http://schemas.microsoft.com/office/word/2023/wordml/word16du" xmlns:w16sdtdh="http://schemas.microsoft.com/office/word/2020/wordml/sdtdatahash" xmlns:w16sdtfl="http://schemas.microsoft.com/office/word/2024/wordml/sdtformatlock" xmlns:w16se="http://schemas.microsoft.com/office/word/2015/wordml/symex" mc:Ignorable="w14 w15 w16se w16cid w16 w16cex w16sdtdh w16sdtfl w16du">
+<w:styles xmlns:mc="http://schemas.openxmlformats.org/markup-compatibility/2006" xmlns:r="http://schemas.openxmlformats.org/officeDocument/2006/relationships" xmlns:w="http://schemas.openxmlformats.org/wordprocessingml/2006/main" xmlns:w14="http://schemas.microsoft.com/office/word/2010/wordml" mc:Ignorable="w14">
   <w:docDefaults>
     <w:rPrDefault>
       <w:rPr>
@@ -577,383 +1259,144 @@
       </w:pPr>
     </w:pPrDefault>
   </w:docDefaults>
-  <w:latentStyles w:defLockedState="0" w:defUIPriority="99" w:defSemiHidden="0" w:defUnhideWhenUsed="0" w:defQFormat="0" w:count="376">
-    <w:lsdException w:name="Normal" w:uiPriority="0" w:qFormat="1"/>
-    <w:lsdException w:name="heading 1" w:uiPriority="9" w:qFormat="1"/>
-    <w:lsdException w:name="heading 2" w:semiHidden="1" w:uiPriority="9" w:unhideWhenUsed="1" w:qFormat="1"/>
-    <w:lsdException w:name="heading 3" w:semiHidden="1" w:uiPriority="9" w:unhideWhenUsed="1" w:qFormat="1"/>
-    <w:lsdException w:name="heading 4" w:semiHidden="1" w:uiPriority="9" w:unhideWhenUsed="1" w:qFormat="1"/>
-    <w:lsdException w:name="heading 5" w:semiHidden="1" w:uiPriority="9" w:unhideWhenUsed="1" w:qFormat="1"/>
-    <w:lsdException w:name="heading 6" w:semiHidden="1" w:uiPriority="9" w:unhideWhenUsed="1" w:qFormat="1"/>
-    <w:lsdException w:name="heading 7" w:semiHidden="1" w:uiPriority="9" w:unhideWhenUsed="1" w:qFormat="1"/>
-    <w:lsdException w:name="heading 8" w:semiHidden="1" w:uiPriority="9" w:unhideWhenUsed="1" w:qFormat="1"/>
-    <w:lsdException w:name="heading 9" w:semiHidden="1" w:uiPriority="9" w:unhideWhenUsed="1" w:qFormat="1"/>
-    <w:lsdException w:name="index 1" w:semiHidden="1" w:unhideWhenUsed="1"/>
-    <w:lsdException w:name="index 2" w:semiHidden="1" w:unhideWhenUsed="1"/>
-    <w:lsdException w:name="index 3" w:semiHidden="1" w:unhideWhenUsed="1"/>
-    <w:lsdException w:name="index 4" w:semiHidden="1" w:unhideWhenUsed="1"/>
-    <w:lsdException w:name="index 5" w:semiHidden="1" w:unhideWhenUsed="1"/>
-    <w:lsdException w:name="index 6" w:semiHidden="1" w:unhideWhenUsed="1"/>
-    <w:lsdException w:name="index 7" w:semiHidden="1" w:unhideWhenUsed="1"/>
-    <w:lsdException w:name="index 8" w:semiHidden="1" w:unhideWhenUsed="1"/>
-    <w:lsdException w:name="index 9" w:semiHidden="1" w:unhideWhenUsed="1"/>
-    <w:lsdException w:name="toc 1" w:semiHidden="1" w:uiPriority="39" w:unhideWhenUsed="1"/>
-    <w:lsdException w:name="toc 2" w:semiHidden="1" w:uiPriority="39" w:unhideWhenUsed="1"/>
-    <w:lsdException w:name="toc 3" w:semiHidden="1" w:uiPriority="39" w:unhideWhenUsed="1"/>
-    <w:lsdException w:name="toc 4" w:semiHidden="1" w:uiPriority="39" w:unhideWhenUsed="1"/>
-    <w:lsdException w:name="toc 5" w:semiHidden="1" w:uiPriority="39" w:unhideWhenUsed="1"/>
-    <w:lsdException w:name="toc 6" w:semiHidden="1" w:uiPriority="39" w:unhideWhenUsed="1"/>
-    <w:lsdException w:name="toc 7" w:semiHidden="1" w:uiPriority="39" w:unhideWhenUsed="1"/>
-    <w:lsdException w:name="toc 8" w:semiHidden="1" w:uiPriority="39" w:unhideWhenUsed="1"/>
-    <w:lsdException w:name="toc 9" w:semiHidden="1" w:uiPriority="39" w:unhideWhenUsed="1"/>
-    <w:lsdException w:name="Normal Indent" w:semiHidden="1" w:unhideWhenUsed="1"/>
-    <w:lsdException w:name="footnote text" w:semiHidden="1" w:unhideWhenUsed="1"/>
-    <w:lsdException w:name="annotation text" w:semiHidden="1" w:unhideWhenUsed="1"/>
-    <w:lsdException w:name="header" w:semiHidden="1" w:unhideWhenUsed="1"/>
-    <w:lsdException w:name="footer" w:semiHidden="1" w:unhideWhenUsed="1"/>
-    <w:lsdException w:name="index heading" w:semiHidden="1" w:unhideWhenUsed="1"/>
-    <w:lsdException w:name="caption" w:semiHidden="1" w:uiPriority="35" w:unhideWhenUsed="1" w:qFormat="1"/>
-    <w:lsdException w:name="table of figures" w:semiHidden="1" w:unhideWhenUsed="1"/>
-    <w:lsdException w:name="envelope address" w:semiHidden="1" w:unhideWhenUsed="1"/>
-    <w:lsdException w:name="envelope return" w:semiHidden="1" w:unhideWhenUsed="1"/>
-    <w:lsdException w:name="footnote reference" w:semiHidden="1" w:unhideWhenUsed="1"/>
-    <w:lsdException w:name="annotation reference" w:semiHidden="1" w:unhideWhenUsed="1"/>
-    <w:lsdException w:name="line number" w:semiHidden="1" w:unhideWhenUsed="1"/>
-    <w:lsdException w:name="page number" w:semiHidden="1" w:unhideWhenUsed="1"/>
-    <w:lsdException w:name="endnote reference" w:semiHidden="1" w:unhideWhenUsed="1"/>
-    <w:lsdException w:name="endnote text" w:semiHidden="1" w:unhideWhenUsed="1"/>
-    <w:lsdException w:name="table of authorities" w:semiHidden="1" w:unhideWhenUsed="1"/>
-    <w:lsdException w:name="macro" w:semiHidden="1" w:unhideWhenUsed="1"/>
-    <w:lsdException w:name="toa heading" w:semiHidden="1" w:unhideWhenUsed="1"/>
-    <w:lsdException w:name="List" w:semiHidden="1" w:unhideWhenUsed="1"/>
-    <w:lsdException w:name="List Bullet" w:semiHidden="1" w:unhideWhenUsed="1"/>
-    <w:lsdException w:name="List Number" w:semiHidden="1" w:unhideWhenUsed="1"/>
-    <w:lsdException w:name="List 2" w:semiHidden="1" w:unhideWhenUsed="1"/>
-    <w:lsdException w:name="List 3" w:semiHidden="1" w:unhideWhenUsed="1"/>
-    <w:lsdException w:name="List 4" w:semiHidden="1" w:unhideWhenUsed="1"/>
-    <w:lsdException w:name="List 5" w:semiHidden="1" w:unhideWhenUsed="1"/>
-    <w:lsdException w:name="List Bullet 2" w:semiHidden="1" w:unhideWhenUsed="1"/>
-    <w:lsdException w:name="List Bullet 3" w:semiHidden="1" w:unhideWhenUsed="1"/>
-    <w:lsdException w:name="List Bullet 4" w:semiHidden="1" w:unhideWhenUsed="1"/>
-    <w:lsdException w:name="List Bullet 5" w:semiHidden="1" w:unhideWhenUsed="1"/>
-    <w:lsdException w:name="List Number 2" w:semiHidden="1" w:unhideWhenUsed="1"/>
-    <w:lsdException w:name="List Number 3" w:semiHidden="1" w:unhideWhenUsed="1"/>
-    <w:lsdException w:name="List Number 4" w:semiHidden="1" w:unhideWhenUsed="1"/>
-    <w:lsdException w:name="List Number 5" w:semiHidden="1" w:unhideWhenUsed="1"/>
-    <w:lsdException w:name="Title" w:uiPriority="10" w:qFormat="1"/>
-    <w:lsdException w:name="Closing" w:semiHidden="1" w:unhideWhenUsed="1"/>
-    <w:lsdException w:name="Signature" w:semiHidden="1" w:unhideWhenUsed="1"/>
-    <w:lsdException w:name="Default Paragraph Font" w:semiHidden="1" w:uiPriority="1" w:unhideWhenUsed="1"/>
-    <w:lsdException w:name="Body Text" w:semiHidden="1" w:unhideWhenUsed="1"/>
-    <w:lsdException w:name="Body Text Indent" w:semiHidden="1" w:unhideWhenUsed="1"/>
-    <w:lsdException w:name="List Continue" w:semiHidden="1" w:unhideWhenUsed="1"/>
-    <w:lsdException w:name="List Continue 2" w:semiHidden="1" w:unhideWhenUsed="1"/>
-    <w:lsdException w:name="List Continue 3" w:semiHidden="1" w:unhideWhenUsed="1"/>
-    <w:lsdException w:name="List Continue 4" w:semiHidden="1" w:unhideWhenUsed="1"/>
-    <w:lsdException w:name="List Continue 5" w:semiHidden="1" w:unhideWhenUsed="1"/>
-    <w:lsdException w:name="Message Header" w:semiHidden="1" w:unhideWhenUsed="1"/>
-    <w:lsdException w:name="Subtitle" w:uiPriority="11" w:qFormat="1"/>
-    <w:lsdException w:name="Salutation" w:semiHidden="1" w:unhideWhenUsed="1"/>
-    <w:lsdException w:name="Date" w:semiHidden="1" w:unhideWhenUsed="1"/>
-    <w:lsdException w:name="Body Text First Indent" w:semiHidden="1" w:unhideWhenUsed="1"/>
-    <w:lsdException w:name="Body Text First Indent 2" w:semiHidden="1" w:unhideWhenUsed="1"/>
-    <w:lsdException w:name="Note Heading" w:semiHidden="1" w:unhideWhenUsed="1"/>
-    <w:lsdException w:name="Body Text 2" w:semiHidden="1" w:unhideWhenUsed="1"/>
-    <w:lsdException w:name="Body Text 3" w:semiHidden="1" w:unhideWhenUsed="1"/>
-    <w:lsdException w:name="Body Text Indent 2" w:semiHidden="1" w:unhideWhenUsed="1"/>
-    <w:lsdException w:name="Body Text Indent 3" w:semiHidden="1" w:unhideWhenUsed="1"/>
-    <w:lsdException w:name="Block Text" w:semiHidden="1" w:unhideWhenUsed="1"/>
-    <w:lsdException w:name="Hyperlink" w:semiHidden="1" w:unhideWhenUsed="1"/>
-    <w:lsdException w:name="FollowedHyperlink" w:semiHidden="1" w:unhideWhenUsed="1"/>
-    <w:lsdException w:name="Strong" w:uiPriority="22" w:qFormat="1"/>
-    <w:lsdException w:name="Emphasis" w:uiPriority="20" w:qFormat="1"/>
-    <w:lsdException w:name="Document Map" w:semiHidden="1" w:unhideWhenUsed="1"/>
-    <w:lsdException w:name="Plain Text" w:semiHidden="1" w:unhideWhenUsed="1"/>
-    <w:lsdException w:name="E-mail Signature" w:semiHidden="1" w:unhideWhenUsed="1"/>
-    <w:lsdException w:name="HTML Top of Form" w:semiHidden="1" w:unhideWhenUsed="1"/>
-    <w:lsdException w:name="HTML Bottom of Form" w:semiHidden="1" w:unhideWhenUsed="1"/>
-    <w:lsdException w:name="Normal (Web)" w:semiHidden="1" w:unhideWhenUsed="1"/>
-    <w:lsdException w:name="HTML Acronym" w:semiHidden="1" w:unhideWhenUsed="1"/>
-    <w:lsdException w:name="HTML Address" w:semiHidden="1" w:unhideWhenUsed="1"/>
-    <w:lsdException w:name="HTML Cite" w:semiHidden="1" w:unhideWhenUsed="1"/>
-    <w:lsdException w:name="HTML Code" w:semiHidden="1" w:unhideWhenUsed="1"/>
-    <w:lsdException w:name="HTML Definition" w:semiHidden="1" w:unhideWhenUsed="1"/>
-    <w:lsdException w:name="HTML Keyboard" w:semiHidden="1" w:unhideWhenUsed="1"/>
-    <w:lsdException w:name="HTML Preformatted" w:semiHidden="1" w:unhideWhenUsed="1"/>
-    <w:lsdException w:name="HTML Sample" w:semiHidden="1" w:unhideWhenUsed="1"/>
-    <w:lsdException w:name="HTML Typewriter" w:semiHidden="1" w:unhideWhenUsed="1"/>
-    <w:lsdException w:name="HTML Variable" w:semiHidden="1" w:unhideWhenUsed="1"/>
-    <w:lsdException w:name="Normal Table" w:semiHidden="1" w:unhideWhenUsed="1"/>
-    <w:lsdException w:name="annotation subject" w:semiHidden="1" w:unhideWhenUsed="1"/>
-    <w:lsdException w:name="No List" w:semiHidden="1" w:unhideWhenUsed="1"/>
-    <w:lsdException w:name="Outline List 1" w:semiHidden="1" w:unhideWhenUsed="1"/>
-    <w:lsdException w:name="Outline List 2" w:semiHidden="1" w:unhideWhenUsed="1"/>
-    <w:lsdException w:name="Outline List 3" w:semiHidden="1" w:unhideWhenUsed="1"/>
-    <w:lsdException w:name="Table Simple 1" w:semiHidden="1" w:unhideWhenUsed="1"/>
-    <w:lsdException w:name="Table Simple 2" w:semiHidden="1" w:unhideWhenUsed="1"/>
-    <w:lsdException w:name="Table Simple 3" w:semiHidden="1" w:unhideWhenUsed="1"/>
-    <w:lsdException w:name="Table Classic 1" w:semiHidden="1" w:unhideWhenUsed="1"/>
-    <w:lsdException w:name="Table Classic 2" w:semiHidden="1" w:unhideWhenUsed="1"/>
-    <w:lsdException w:name="Table Classic 3" w:semiHidden="1" w:unhideWhenUsed="1"/>
-    <w:lsdException w:name="Table Classic 4" w:semiHidden="1" w:unhideWhenUsed="1"/>
-    <w:lsdException w:name="Table Colorful 1" w:semiHidden="1" w:unhideWhenUsed="1"/>
-    <w:lsdException w:name="Table Colorful 2" w:semiHidden="1" w:unhideWhenUsed="1"/>
-    <w:lsdException w:name="Table Colorful 3" w:semiHidden="1" w:unhideWhenUsed="1"/>
-    <w:lsdException w:name="Table Columns 1" w:semiHidden="1" w:unhideWhenUsed="1"/>
-    <w:lsdException w:name="Table Columns 2" w:semiHidden="1" w:unhideWhenUsed="1"/>
-    <w:lsdException w:name="Table Columns 3" w:semiHidden="1" w:unhideWhenUsed="1"/>
-    <w:lsdException w:name="Table Columns 4" w:semiHidden="1" w:unhideWhenUsed="1"/>
-    <w:lsdException w:name="Table Columns 5" w:semiHidden="1" w:unhideWhenUsed="1"/>
-    <w:lsdException w:name="Table Grid 1" w:semiHidden="1" w:unhideWhenUsed="1"/>
-    <w:lsdException w:name="Table Grid 2" w:semiHidden="1" w:unhideWhenUsed="1"/>
-    <w:lsdException w:name="Table Grid 3" w:semiHidden="1" w:unhideWhenUsed="1"/>
-    <w:lsdException w:name="Table Grid 4" w:semiHidden="1" w:unhideWhenUsed="1"/>
-    <w:lsdException w:name="Table Grid 5" w:semiHidden="1" w:unhideWhenUsed="1"/>
-    <w:lsdException w:name="Table Grid 6" w:semiHidden="1" w:unhideWhenUsed="1"/>
-    <w:lsdException w:name="Table Grid 7" w:semiHidden="1" w:unhideWhenUsed="1"/>
-    <w:lsdException w:name="Table Grid 8" w:semiHidden="1" w:unhideWhenUsed="1"/>
-    <w:lsdException w:name="Table List 1" w:semiHidden="1" w:unhideWhenUsed="1"/>
-    <w:lsdException w:name="Table List 2" w:semiHidden="1" w:unhideWhenUsed="1"/>
-    <w:lsdException w:name="Table List 3" w:semiHidden="1" w:unhideWhenUsed="1"/>
-    <w:lsdException w:name="Table List 4" w:semiHidden="1" w:unhideWhenUsed="1"/>
-    <w:lsdException w:name="Table List 5" w:semiHidden="1" w:unhideWhenUsed="1"/>
-    <w:lsdException w:name="Table List 6" w:semiHidden="1" w:unhideWhenUsed="1"/>
-    <w:lsdException w:name="Table List 7" w:semiHidden="1" w:unhideWhenUsed="1"/>
-    <w:lsdException w:name="Table List 8" w:semiHidden="1" w:unhideWhenUsed="1"/>
-    <w:lsdException w:name="Table 3D effects 1" w:semiHidden="1" w:unhideWhenUsed="1"/>
-    <w:lsdException w:name="Table 3D effects 2" w:semiHidden="1" w:unhideWhenUsed="1"/>
-    <w:lsdException w:name="Table 3D effects 3" w:semiHidden="1" w:unhideWhenUsed="1"/>
-    <w:lsdException w:name="Table Contemporary" w:semiHidden="1" w:unhideWhenUsed="1"/>
-    <w:lsdException w:name="Table Elegant" w:semiHidden="1" w:unhideWhenUsed="1"/>
-    <w:lsdException w:name="Table Professional" w:semiHidden="1" w:unhideWhenUsed="1"/>
-    <w:lsdException w:name="Table Subtle 1" w:semiHidden="1" w:unhideWhenUsed="1"/>
-    <w:lsdException w:name="Table Subtle 2" w:semiHidden="1" w:unhideWhenUsed="1"/>
-    <w:lsdException w:name="Table Web 1" w:semiHidden="1" w:unhideWhenUsed="1"/>
-    <w:lsdException w:name="Table Web 2" w:semiHidden="1" w:unhideWhenUsed="1"/>
-    <w:lsdException w:name="Table Web 3" w:semiHidden="1" w:unhideWhenUsed="1"/>
-    <w:lsdException w:name="Balloon Text" w:semiHidden="1" w:unhideWhenUsed="1"/>
-    <w:lsdException w:name="Table Grid" w:uiPriority="39"/>
-    <w:lsdException w:name="Table Theme" w:semiHidden="1" w:unhideWhenUsed="1"/>
-    <w:lsdException w:name="Placeholder Text" w:semiHidden="1"/>
-    <w:lsdException w:name="No Spacing" w:uiPriority="1" w:qFormat="1"/>
-    <w:lsdException w:name="Light Shading" w:uiPriority="60"/>
-    <w:lsdException w:name="Light List" w:uiPriority="61"/>
-    <w:lsdException w:name="Light Grid" w:uiPriority="62"/>
-    <w:lsdException w:name="Medium Shading 1" w:uiPriority="63"/>
-    <w:lsdException w:name="Medium Shading 2" w:uiPriority="64"/>
-    <w:lsdException w:name="Medium List 1" w:uiPriority="65"/>
-    <w:lsdException w:name="Medium List 2" w:uiPriority="66"/>
-    <w:lsdException w:name="Medium Grid 1" w:uiPriority="67"/>
-    <w:lsdException w:name="Medium Grid 2" w:uiPriority="68"/>
-    <w:lsdException w:name="Medium Grid 3" w:uiPriority="69"/>
-    <w:lsdException w:name="Dark List" w:uiPriority="70"/>
-    <w:lsdException w:name="Colorful Shading" w:uiPriority="71"/>
-    <w:lsdException w:name="Colorful List" w:uiPriority="72"/>
-    <w:lsdException w:name="Colorful Grid" w:uiPriority="73"/>
-    <w:lsdException w:name="Light Shading Accent 1" w:uiPriority="60"/>
-    <w:lsdException w:name="Light List Accent 1" w:uiPriority="61"/>
-    <w:lsdException w:name="Light Grid Accent 1" w:uiPriority="62"/>
-    <w:lsdException w:name="Medium Shading 1 Accent 1" w:uiPriority="63"/>
-    <w:lsdException w:name="Medium Shading 2 Accent 1" w:uiPriority="64"/>
-    <w:lsdException w:name="Medium List 1 Accent 1" w:uiPriority="65"/>
-    <w:lsdException w:name="Revision" w:semiHidden="1"/>
-    <w:lsdException w:name="List Paragraph" w:uiPriority="34" w:qFormat="1"/>
-    <w:lsdException w:name="Quote" w:uiPriority="29" w:qFormat="1"/>
-    <w:lsdException w:name="Intense Quote" w:uiPriority="30" w:qFormat="1"/>
-    <w:lsdException w:name="Medium List 2 Accent 1" w:uiPriority="66"/>
-    <w:lsdException w:name="Medium Grid 1 Accent 1" w:uiPriority="67"/>
-    <w:lsdException w:name="Medium Grid 2 Accent 1" w:uiPriority="68"/>
-    <w:lsdException w:name="Medium Grid 3 Accent 1" w:uiPriority="69"/>
-    <w:lsdException w:name="Dark List Accent 1" w:uiPriority="70"/>
-    <w:lsdException w:name="Colorful Shading Accent 1" w:uiPriority="71"/>
-    <w:lsdException w:name="Colorful List Accent 1" w:uiPriority="72"/>
-    <w:lsdException w:name="Colorful Grid Accent 1" w:uiPriority="73"/>
-    <w:lsdException w:name="Light Shading Accent 2" w:uiPriority="60"/>
-    <w:lsdException w:name="Light List Accent 2" w:uiPriority="61"/>
-    <w:lsdException w:name="Light Grid Accent 2" w:uiPriority="62"/>
-    <w:lsdException w:name="Medium Shading 1 Accent 2" w:uiPriority="63"/>
-    <w:lsdException w:name="Medium Shading 2 Accent 2" w:uiPriority="64"/>
-    <w:lsdException w:name="Medium List 1 Accent 2" w:uiPriority="65"/>
-    <w:lsdException w:name="Medium List 2 Accent 2" w:uiPriority="66"/>
-    <w:lsdException w:name="Medium Grid 1 Accent 2" w:uiPriority="67"/>
-    <w:lsdException w:name="Medium Grid 2 Accent 2" w:uiPriority="68"/>
-    <w:lsdException w:name="Medium Grid 3 Accent 2" w:uiPriority="69"/>
-    <w:lsdException w:name="Dark List Accent 2" w:uiPriority="70"/>
-    <w:lsdException w:name="Colorful Shading Accent 2" w:uiPriority="71"/>
-    <w:lsdException w:name="Colorful List Accent 2" w:uiPriority="72"/>
-    <w:lsdException w:name="Colorful Grid Accent 2" w:uiPriority="73"/>
-    <w:lsdException w:name="Light Shading Accent 3" w:uiPriority="60"/>
-    <w:lsdException w:name="Light List Accent 3" w:uiPriority="61"/>
-    <w:lsdException w:name="Light Grid Accent 3" w:uiPriority="62"/>
-    <w:lsdException w:name="Medium Shading 1 Accent 3" w:uiPriority="63"/>
-    <w:lsdException w:name="Medium Shading 2 Accent 3" w:uiPriority="64"/>
-    <w:lsdException w:name="Medium List 1 Accent 3" w:uiPriority="65"/>
-    <w:lsdException w:name="Medium List 2 Accent 3" w:uiPriority="66"/>
-    <w:lsdException w:name="Medium Grid 1 Accent 3" w:uiPriority="67"/>
-    <w:lsdException w:name="Medium Grid 2 Accent 3" w:uiPriority="68"/>
-    <w:lsdException w:name="Medium Grid 3 Accent 3" w:uiPriority="69"/>
-    <w:lsdException w:name="Dark List Accent 3" w:uiPriority="70"/>
-    <w:lsdException w:name="Colorful Shading Accent 3" w:uiPriority="71"/>
-    <w:lsdException w:name="Colorful List Accent 3" w:uiPriority="72"/>
-    <w:lsdException w:name="Colorful Grid Accent 3" w:uiPriority="73"/>
-    <w:lsdException w:name="Light Shading Accent 4" w:uiPriority="60"/>
-    <w:lsdException w:name="Light List Accent 4" w:uiPriority="61"/>
-    <w:lsdException w:name="Light Grid Accent 4" w:uiPriority="62"/>
-    <w:lsdException w:name="Medium Shading 1 Accent 4" w:uiPriority="63"/>
-    <w:lsdException w:name="Medium Shading 2 Accent 4" w:uiPriority="64"/>
-    <w:lsdException w:name="Medium List 1 Accent 4" w:uiPriority="65"/>
-    <w:lsdException w:name="Medium List 2 Accent 4" w:uiPriority="66"/>
-    <w:lsdException w:name="Medium Grid 1 Accent 4" w:uiPriority="67"/>
-    <w:lsdException w:name="Medium Grid 2 Accent 4" w:uiPriority="68"/>
-    <w:lsdException w:name="Medium Grid 3 Accent 4" w:uiPriority="69"/>
-    <w:lsdException w:name="Dark List Accent 4" w:uiPriority="70"/>
-    <w:lsdException w:name="Colorful Shading Accent 4" w:uiPriority="71"/>
-    <w:lsdException w:name="Colorful List Accent 4" w:uiPriority="72"/>
-    <w:lsdException w:name="Colorful Grid Accent 4" w:uiPriority="73"/>
-    <w:lsdException w:name="Light Shading Accent 5" w:uiPriority="60"/>
-    <w:lsdException w:name="Light List Accent 5" w:uiPriority="61"/>
-    <w:lsdException w:name="Light Grid Accent 5" w:uiPriority="62"/>
-    <w:lsdException w:name="Medium Shading 1 Accent 5" w:uiPriority="63"/>
-    <w:lsdException w:name="Medium Shading 2 Accent 5" w:uiPriority="64"/>
-    <w:lsdException w:name="Medium List 1 Accent 5" w:uiPriority="65"/>
-    <w:lsdException w:name="Medium List 2 Accent 5" w:uiPriority="66"/>
-    <w:lsdException w:name="Medium Grid 1 Accent 5" w:uiPriority="67"/>
-    <w:lsdException w:name="Medium Grid 2 Accent 5" w:uiPriority="68"/>
-    <w:lsdException w:name="Medium Grid 3 Accent 5" w:uiPriority="69"/>
-    <w:lsdException w:name="Dark List Accent 5" w:uiPriority="70"/>
-    <w:lsdException w:name="Colorful Shading Accent 5" w:uiPriority="71"/>
-    <w:lsdException w:name="Colorful List Accent 5" w:uiPriority="72"/>
-    <w:lsdException w:name="Colorful Grid Accent 5" w:uiPriority="73"/>
-    <w:lsdException w:name="Light Shading Accent 6" w:uiPriority="60"/>
-    <w:lsdException w:name="Light List Accent 6" w:uiPriority="61"/>
-    <w:lsdException w:name="Light Grid Accent 6" w:uiPriority="62"/>
-    <w:lsdException w:name="Medium Shading 1 Accent 6" w:uiPriority="63"/>
-    <w:lsdException w:name="Medium Shading 2 Accent 6" w:uiPriority="64"/>
-    <w:lsdException w:name="Medium List 1 Accent 6" w:uiPriority="65"/>
-    <w:lsdException w:name="Medium List 2 Accent 6" w:uiPriority="66"/>
-    <w:lsdException w:name="Medium Grid 1 Accent 6" w:uiPriority="67"/>
-    <w:lsdException w:name="Medium Grid 2 Accent 6" w:uiPriority="68"/>
-    <w:lsdException w:name="Medium Grid 3 Accent 6" w:uiPriority="69"/>
-    <w:lsdException w:name="Dark List Accent 6" w:uiPriority="70"/>
-    <w:lsdException w:name="Colorful Shading Accent 6" w:uiPriority="71"/>
-    <w:lsdException w:name="Colorful List Accent 6" w:uiPriority="72"/>
-    <w:lsdException w:name="Colorful Grid Accent 6" w:uiPriority="73"/>
-    <w:lsdException w:name="Subtle Emphasis" w:uiPriority="19" w:qFormat="1"/>
-    <w:lsdException w:name="Intense Emphasis" w:uiPriority="21" w:qFormat="1"/>
-    <w:lsdException w:name="Subtle Reference" w:uiPriority="31" w:qFormat="1"/>
-    <w:lsdException w:name="Intense Reference" w:uiPriority="32" w:qFormat="1"/>
-    <w:lsdException w:name="Book Title" w:uiPriority="33" w:qFormat="1"/>
-    <w:lsdException w:name="Bibliography" w:semiHidden="1" w:uiPriority="37" w:unhideWhenUsed="1"/>
-    <w:lsdException w:name="TOC Heading" w:semiHidden="1" w:uiPriority="39" w:unhideWhenUsed="1" w:qFormat="1"/>
-    <w:lsdException w:name="Plain Table 1" w:uiPriority="41"/>
-    <w:lsdException w:name="Plain Table 2" w:uiPriority="42"/>
-    <w:lsdException w:name="Plain Table 3" w:uiPriority="43"/>
-    <w:lsdException w:name="Plain Table 4" w:uiPriority="44"/>
-    <w:lsdException w:name="Plain Table 5" w:uiPriority="45"/>
-    <w:lsdException w:name="Grid Table Light" w:uiPriority="40"/>
-    <w:lsdException w:name="Grid Table 1 Light" w:uiPriority="46"/>
-    <w:lsdException w:name="Grid Table 2" w:uiPriority="47"/>
-    <w:lsdException w:name="Grid Table 3" w:uiPriority="48"/>
-    <w:lsdException w:name="Grid Table 4" w:uiPriority="49"/>
-    <w:lsdException w:name="Grid Table 5 Dark" w:uiPriority="50"/>
-    <w:lsdException w:name="Grid Table 6 Colorful" w:uiPriority="51"/>
-    <w:lsdException w:name="Grid Table 7 Colorful" w:uiPriority="52"/>
-    <w:lsdException w:name="Grid Table 1 Light Accent 1" w:uiPriority="46"/>
-    <w:lsdException w:name="Grid Table 2 Accent 1" w:uiPriority="47"/>
-    <w:lsdException w:name="Grid Table 3 Accent 1" w:uiPriority="48"/>
-    <w:lsdException w:name="Grid Table 4 Accent 1" w:uiPriority="49"/>
-    <w:lsdException w:name="Grid Table 5 Dark Accent 1" w:uiPriority="50"/>
-    <w:lsdException w:name="Grid Table 6 Colorful Accent 1" w:uiPriority="51"/>
-    <w:lsdException w:name="Grid Table 7 Colorful Accent 1" w:uiPriority="52"/>
-    <w:lsdException w:name="Grid Table 1 Light Accent 2" w:uiPriority="46"/>
-    <w:lsdException w:name="Grid Table 2 Accent 2" w:uiPriority="47"/>
-    <w:lsdException w:name="Grid Table 3 Accent 2" w:uiPriority="48"/>
-    <w:lsdException w:name="Grid Table 4 Accent 2" w:uiPriority="49"/>
-    <w:lsdException w:name="Grid Table 5 Dark Accent 2" w:uiPriority="50"/>
-    <w:lsdException w:name="Grid Table 6 Colorful Accent 2" w:uiPriority="51"/>
-    <w:lsdException w:name="Grid Table 7 Colorful Accent 2" w:uiPriority="52"/>
-    <w:lsdException w:name="Grid Table 1 Light Accent 3" w:uiPriority="46"/>
-    <w:lsdException w:name="Grid Table 2 Accent 3" w:uiPriority="47"/>
-    <w:lsdException w:name="Grid Table 3 Accent 3" w:uiPriority="48"/>
-    <w:lsdException w:name="Grid Table 4 Accent 3" w:uiPriority="49"/>
-    <w:lsdException w:name="Grid Table 5 Dark Accent 3" w:uiPriority="50"/>
-    <w:lsdException w:name="Grid Table 6 Colorful Accent 3" w:uiPriority="51"/>
-    <w:lsdException w:name="Grid Table 7 Colorful Accent 3" w:uiPriority="52"/>
-    <w:lsdException w:name="Grid Table 1 Light Accent 4" w:uiPriority="46"/>
-    <w:lsdException w:name="Grid Table 2 Accent 4" w:uiPriority="47"/>
-    <w:lsdException w:name="Grid Table 3 Accent 4" w:uiPriority="48"/>
-    <w:lsdException w:name="Grid Table 4 Accent 4" w:uiPriority="49"/>
-    <w:lsdException w:name="Grid Table 5 Dark Accent 4" w:uiPriority="50"/>
-    <w:lsdException w:name="Grid Table 6 Colorful Accent 4" w:uiPriority="51"/>
-    <w:lsdException w:name="Grid Table 7 Colorful Accent 4" w:uiPriority="52"/>
-    <w:lsdException w:name="Grid Table 1 Light Accent 5" w:uiPriority="46"/>
-    <w:lsdException w:name="Grid Table 2 Accent 5" w:uiPriority="47"/>
-    <w:lsdException w:name="Grid Table 3 Accent 5" w:uiPriority="48"/>
-    <w:lsdException w:name="Grid Table 4 Accent 5" w:uiPriority="49"/>
-    <w:lsdException w:name="Grid Table 5 Dark Accent 5" w:uiPriority="50"/>
-    <w:lsdException w:name="Grid Table 6 Colorful Accent 5" w:uiPriority="51"/>
-    <w:lsdException w:name="Grid Table 7 Colorful Accent 5" w:uiPriority="52"/>
-    <w:lsdException w:name="Grid Table 1 Light Accent 6" w:uiPriority="46"/>
-    <w:lsdException w:name="Grid Table 2 Accent 6" w:uiPriority="47"/>
-    <w:lsdException w:name="Grid Table 3 Accent 6" w:uiPriority="48"/>
-    <w:lsdException w:name="Grid Table 4 Accent 6" w:uiPriority="49"/>
-    <w:lsdException w:name="Grid Table 5 Dark Accent 6" w:uiPriority="50"/>
-    <w:lsdException w:name="Grid Table 6 Colorful Accent 6" w:uiPriority="51"/>
-    <w:lsdException w:name="Grid Table 7 Colorful Accent 6" w:uiPriority="52"/>
-    <w:lsdException w:name="List Table 1 Light" w:uiPriority="46"/>
-    <w:lsdException w:name="List Table 2" w:uiPriority="47"/>
-    <w:lsdException w:name="List Table 3" w:uiPriority="48"/>
-    <w:lsdException w:name="List Table 4" w:uiPriority="49"/>
-    <w:lsdException w:name="List Table 5 Dark" w:uiPriority="50"/>
-    <w:lsdException w:name="List Table 6 Colorful" w:uiPriority="51"/>
-    <w:lsdException w:name="List Table 7 Colorful" w:uiPriority="52"/>
-    <w:lsdException w:name="List Table 1 Light Accent 1" w:uiPriority="46"/>
-    <w:lsdException w:name="List Table 2 Accent 1" w:uiPriority="47"/>
-    <w:lsdException w:name="List Table 3 Accent 1" w:uiPriority="48"/>
-    <w:lsdException w:name="List Table 4 Accent 1" w:uiPriority="49"/>
-    <w:lsdException w:name="List Table 5 Dark Accent 1" w:uiPriority="50"/>
-    <w:lsdException w:name="List Table 6 Colorful Accent 1" w:uiPriority="51"/>
-    <w:lsdException w:name="List Table 7 Colorful Accent 1" w:uiPriority="52"/>
-    <w:lsdException w:name="List Table 1 Light Accent 2" w:uiPriority="46"/>
-    <w:lsdException w:name="List Table 2 Accent 2" w:uiPriority="47"/>
-    <w:lsdException w:name="List Table 3 Accent 2" w:uiPriority="48"/>
-    <w:lsdException w:name="List Table 4 Accent 2" w:uiPriority="49"/>
-    <w:lsdException w:name="List Table 5 Dark Accent 2" w:uiPriority="50"/>
-    <w:lsdException w:name="List Table 6 Colorful Accent 2" w:uiPriority="51"/>
-    <w:lsdException w:name="List Table 7 Colorful Accent 2" w:uiPriority="52"/>
-    <w:lsdException w:name="List Table 1 Light Accent 3" w:uiPriority="46"/>
-    <w:lsdException w:name="List Table 2 Accent 3" w:uiPriority="47"/>
-    <w:lsdException w:name="List Table 3 Accent 3" w:uiPriority="48"/>
-    <w:lsdException w:name="List Table 4 Accent 3" w:uiPriority="49"/>
-    <w:lsdException w:name="List Table 5 Dark Accent 3" w:uiPriority="50"/>
-    <w:lsdException w:name="List Table 6 Colorful Accent 3" w:uiPriority="51"/>
-    <w:lsdException w:name="List Table 7 Colorful Accent 3" w:uiPriority="52"/>
-    <w:lsdException w:name="List Table 1 Light Accent 4" w:uiPriority="46"/>
-    <w:lsdException w:name="List Table 2 Accent 4" w:uiPriority="47"/>
-    <w:lsdException w:name="List Table 3 Accent 4" w:uiPriority="48"/>
-    <w:lsdException w:name="List Table 4 Accent 4" w:uiPriority="49"/>
-    <w:lsdException w:name="List Table 5 Dark Accent 4" w:uiPriority="50"/>
-    <w:lsdException w:name="List Table 6 Colorful Accent 4" w:uiPriority="51"/>
-    <w:lsdException w:name="List Table 7 Colorful Accent 4" w:uiPriority="52"/>
-    <w:lsdException w:name="List Table 1 Light Accent 5" w:uiPriority="46"/>
-    <w:lsdException w:name="List Table 2 Accent 5" w:uiPriority="47"/>
-    <w:lsdException w:name="List Table 3 Accent 5" w:uiPriority="48"/>
-    <w:lsdException w:name="List Table 4 Accent 5" w:uiPriority="49"/>
-    <w:lsdException w:name="List Table 5 Dark Accent 5" w:uiPriority="50"/>
-    <w:lsdException w:name="List Table 6 Colorful Accent 5" w:uiPriority="51"/>
-    <w:lsdException w:name="List Table 7 Colorful Accent 5" w:uiPriority="52"/>
-    <w:lsdException w:name="List Table 1 Light Accent 6" w:uiPriority="46"/>
-    <w:lsdException w:name="List Table 2 Accent 6" w:uiPriority="47"/>
-    <w:lsdException w:name="List Table 3 Accent 6" w:uiPriority="48"/>
-    <w:lsdException w:name="List Table 4 Accent 6" w:uiPriority="49"/>
-    <w:lsdException w:name="List Table 5 Dark Accent 6" w:uiPriority="50"/>
-    <w:lsdException w:name="List Table 6 Colorful Accent 6" w:uiPriority="51"/>
-    <w:lsdException w:name="List Table 7 Colorful Accent 6" w:uiPriority="52"/>
-    <w:lsdException w:name="Mention" w:semiHidden="1" w:unhideWhenUsed="1"/>
-    <w:lsdException w:name="Smart Hyperlink" w:semiHidden="1" w:unhideWhenUsed="1"/>
-    <w:lsdException w:name="Hashtag" w:semiHidden="1" w:unhideWhenUsed="1"/>
-    <w:lsdException w:name="Unresolved Mention" w:semiHidden="1" w:unhideWhenUsed="1"/>
-    <w:lsdException w:name="Smart Link" w:semiHidden="1" w:unhideWhenUsed="1"/>
+  <w:latentStyles w:defLockedState="0" w:defUIPriority="99" w:defSemiHidden="1" w:defUnhideWhenUsed="1" w:defQFormat="0" w:count="267">
+    <w:lsdException w:name="Normal" w:semiHidden="0" w:uiPriority="0" w:unhideWhenUsed="0" w:qFormat="1"/>
+    <w:lsdException w:name="heading 1" w:semiHidden="0" w:uiPriority="9" w:unhideWhenUsed="0" w:qFormat="1"/>
+    <w:lsdException w:name="heading 2" w:uiPriority="9" w:qFormat="1"/>
+    <w:lsdException w:name="heading 3" w:uiPriority="9" w:qFormat="1"/>
+    <w:lsdException w:name="heading 4" w:uiPriority="9" w:qFormat="1"/>
+    <w:lsdException w:name="heading 5" w:uiPriority="9" w:qFormat="1"/>
+    <w:lsdException w:name="heading 6" w:uiPriority="9" w:qFormat="1"/>
+    <w:lsdException w:name="heading 7" w:uiPriority="9" w:qFormat="1"/>
+    <w:lsdException w:name="heading 8" w:uiPriority="9" w:qFormat="1"/>
+    <w:lsdException w:name="heading 9" w:uiPriority="9" w:qFormat="1"/>
+    <w:lsdException w:name="toc 1" w:uiPriority="39"/>
+    <w:lsdException w:name="toc 2" w:uiPriority="39"/>
+    <w:lsdException w:name="toc 3" w:uiPriority="39"/>
+    <w:lsdException w:name="toc 4" w:uiPriority="39"/>
+    <w:lsdException w:name="toc 5" w:uiPriority="39"/>
+    <w:lsdException w:name="toc 6" w:uiPriority="39"/>
+    <w:lsdException w:name="toc 7" w:uiPriority="39"/>
+    <w:lsdException w:name="toc 8" w:uiPriority="39"/>
+    <w:lsdException w:name="toc 9" w:uiPriority="39"/>
+    <w:lsdException w:name="caption" w:uiPriority="35" w:qFormat="1"/>
+    <w:lsdException w:name="Title" w:semiHidden="0" w:uiPriority="10" w:unhideWhenUsed="0" w:qFormat="1"/>
+    <w:lsdException w:name="Default Paragraph Font" w:uiPriority="1"/>
+    <w:lsdException w:name="Subtitle" w:semiHidden="0" w:uiPriority="11" w:unhideWhenUsed="0" w:qFormat="1"/>
+    <w:lsdException w:name="Strong" w:semiHidden="0" w:uiPriority="22" w:unhideWhenUsed="0" w:qFormat="1"/>
+    <w:lsdException w:name="Emphasis" w:semiHidden="0" w:uiPriority="20" w:unhideWhenUsed="0" w:qFormat="1"/>
+    <w:lsdException w:name="Table Grid" w:semiHidden="0" w:uiPriority="39" w:unhideWhenUsed="0"/>
+    <w:lsdException w:name="Placeholder Text" w:unhideWhenUsed="0"/>
+    <w:lsdException w:name="No Spacing" w:semiHidden="0" w:uiPriority="1" w:unhideWhenUsed="0" w:qFormat="1"/>
+    <w:lsdException w:name="Light Shading" w:semiHidden="0" w:uiPriority="60" w:unhideWhenUsed="0"/>
+    <w:lsdException w:name="Light List" w:semiHidden="0" w:uiPriority="61" w:unhideWhenUsed="0"/>
+    <w:lsdException w:name="Light Grid" w:semiHidden="0" w:uiPriority="62" w:unhideWhenUsed="0"/>
+    <w:lsdException w:name="Medium Shading 1" w:semiHidden="0" w:uiPriority="63" w:unhideWhenUsed="0"/>
+    <w:lsdException w:name="Medium Shading 2" w:semiHidden="0" w:uiPriority="64" w:unhideWhenUsed="0"/>
+    <w:lsdException w:name="Medium List 1" w:semiHidden="0" w:uiPriority="65" w:unhideWhenUsed="0"/>
+    <w:lsdException w:name="Medium List 2" w:semiHidden="0" w:uiPriority="66" w:unhideWhenUsed="0"/>
+    <w:lsdException w:name="Medium Grid 1" w:semiHidden="0" w:uiPriority="67" w:unhideWhenUsed="0"/>
+    <w:lsdException w:name="Medium Grid 2" w:semiHidden="0" w:uiPriority="68" w:unhideWhenUsed="0"/>
+    <w:lsdException w:name="Medium Grid 3" w:semiHidden="0" w:uiPriority="69" w:unhideWhenUsed="0"/>
+    <w:lsdException w:name="Dark List" w:semiHidden="0" w:uiPriority="70" w:unhideWhenUsed="0"/>
+    <w:lsdException w:name="Colorful Shading" w:semiHidden="0" w:uiPriority="71" w:unhideWhenUsed="0"/>
+    <w:lsdException w:name="Colorful List" w:semiHidden="0" w:uiPriority="72" w:unhideWhenUsed="0"/>
+    <w:lsdException w:name="Colorful Grid" w:semiHidden="0" w:uiPriority="73" w:unhideWhenUsed="0"/>
+    <w:lsdException w:name="Light Shading Accent 1" w:semiHidden="0" w:uiPriority="60" w:unhideWhenUsed="0"/>
+    <w:lsdException w:name="Light List Accent 1" w:semiHidden="0" w:uiPriority="61" w:unhideWhenUsed="0"/>
+    <w:lsdException w:name="Light Grid Accent 1" w:semiHidden="0" w:uiPriority="62" w:unhideWhenUsed="0"/>
+    <w:lsdException w:name="Medium Shading 1 Accent 1" w:semiHidden="0" w:uiPriority="63" w:unhideWhenUsed="0"/>
+    <w:lsdException w:name="Medium Shading 2 Accent 1" w:semiHidden="0" w:uiPriority="64" w:unhideWhenUsed="0"/>
+    <w:lsdException w:name="Medium List 1 Accent 1" w:semiHidden="0" w:uiPriority="65" w:unhideWhenUsed="0"/>
+    <w:lsdException w:name="Revision" w:unhideWhenUsed="0"/>
+    <w:lsdException w:name="List Paragraph" w:semiHidden="0" w:uiPriority="34" w:unhideWhenUsed="0" w:qFormat="1"/>
+    <w:lsdException w:name="Quote" w:semiHidden="0" w:uiPriority="29" w:unhideWhenUsed="0" w:qFormat="1"/>
+    <w:lsdException w:name="Intense Quote" w:semiHidden="0" w:uiPriority="30" w:unhideWhenUsed="0" w:qFormat="1"/>
+    <w:lsdException w:name="Medium List 2 Accent 1" w:semiHidden="0" w:uiPriority="66" w:unhideWhenUsed="0"/>
+    <w:lsdException w:name="Medium Grid 1 Accent 1" w:semiHidden="0" w:uiPriority="67" w:unhideWhenUsed="0"/>
+    <w:lsdException w:name="Medium Grid 2 Accent 1" w:semiHidden="0" w:uiPriority="68" w:unhideWhenUsed="0"/>
+    <w:lsdException w:name="Medium Grid 3 Accent 1" w:semiHidden="0" w:uiPriority="69" w:unhideWhenUsed="0"/>
+    <w:lsdException w:name="Dark List Accent 1" w:semiHidden="0" w:uiPriority="70" w:unhideWhenUsed="0"/>
+    <w:lsdException w:name="Colorful Shading Accent 1" w:semiHidden="0" w:uiPriority="71" w:unhideWhenUsed="0"/>
+    <w:lsdException w:name="Colorful List Accent 1" w:semiHidden="0" w:uiPriority="72" w:unhideWhenUsed="0"/>
+    <w:lsdException w:name="Colorful Grid Accent 1" w:semiHidden="0" w:uiPriority="73" w:unhideWhenUsed="0"/>
+    <w:lsdException w:name="Light Shading Accent 2" w:semiHidden="0" w:uiPriority="60" w:unhideWhenUsed="0"/>
+    <w:lsdException w:name="Light List Accent 2" w:semiHidden="0" w:uiPriority="61" w:unhideWhenUsed="0"/>
+    <w:lsdException w:name="Light Grid Accent 2" w:semiHidden="0" w:uiPriority="62" w:unhideWhenUsed="0"/>
+    <w:lsdException w:name="Medium Shading 1 Accent 2" w:semiHidden="0" w:uiPriority="63" w:unhideWhenUsed="0"/>
+    <w:lsdException w:name="Medium Shading 2 Accent 2" w:semiHidden="0" w:uiPriority="64" w:unhideWhenUsed="0"/>
+    <w:lsdException w:name="Medium List 1 Accent 2" w:semiHidden="0" w:uiPriority="65" w:unhideWhenUsed="0"/>
+    <w:lsdException w:name="Medium List 2 Accent 2" w:semiHidden="0" w:uiPriority="66" w:unhideWhenUsed="0"/>
+    <w:lsdException w:name="Medium Grid 1 Accent 2" w:semiHidden="0" w:uiPriority="67" w:unhideWhenUsed="0"/>
+    <w:lsdException w:name="Medium Grid 2 Accent 2" w:semiHidden="0" w:uiPriority="68" w:unhideWhenUsed="0"/>
+    <w:lsdException w:name="Medium Grid 3 Accent 2" w:semiHidden="0" w:uiPriority="69" w:unhideWhenUsed="0"/>
+    <w:lsdException w:name="Dark List Accent 2" w:semiHidden="0" w:uiPriority="70" w:unhideWhenUsed="0"/>
+    <w:lsdException w:name="Colorful Shading Accent 2" w:semiHidden="0" w:uiPriority="71" w:unhideWhenUsed="0"/>
+    <w:lsdException w:name="Colorful List Accent 2" w:semiHidden="0" w:uiPriority="72" w:unhideWhenUsed="0"/>
+    <w:lsdException w:name="Colorful Grid Accent 2" w:semiHidden="0" w:uiPriority="73" w:unhideWhenUsed="0"/>
+    <w:lsdException w:name="Light Shading Accent 3" w:semiHidden="0" w:uiPriority="60" w:unhideWhenUsed="0"/>
+    <w:lsdException w:name="Light List Accent 3" w:semiHidden="0" w:uiPriority="61" w:unhideWhenUsed="0"/>
+    <w:lsdException w:name="Light Grid Accent 3" w:semiHidden="0" w:uiPriority="62" w:unhideWhenUsed="0"/>
+    <w:lsdException w:name="Medium Shading 1 Accent 3" w:semiHidden="0" w:uiPriority="63" w:unhideWhenUsed="0"/>
+    <w:lsdException w:name="Medium Shading 2 Accent 3" w:semiHidden="0" w:uiPriority="64" w:unhideWhenUsed="0"/>
+    <w:lsdException w:name="Medium List 1 Accent 3" w:semiHidden="0" w:uiPriority="65" w:unhideWhenUsed="0"/>
+    <w:lsdException w:name="Medium List 2 Accent 3" w:semiHidden="0" w:uiPriority="66" w:unhideWhenUsed="0"/>
+    <w:lsdException w:name="Medium Grid 1 Accent 3" w:semiHidden="0" w:uiPriority="67" w:unhideWhenUsed="0"/>
+    <w:lsdException w:name="Medium Grid 2 Accent 3" w:semiHidden="0" w:uiPriority="68" w:unhideWhenUsed="0"/>
+    <w:lsdException w:name="Medium Grid 3 Accent 3" w:semiHidden="0" w:uiPriority="69" w:unhideWhenUsed="0"/>
+    <w:lsdException w:name="Dark List Accent 3" w:semiHidden="0" w:uiPriority="70" w:unhideWhenUsed="0"/>
+    <w:lsdException w:name="Colorful Shading Accent 3" w:semiHidden="0" w:uiPriority="71" w:unhideWhenUsed="0"/>
+    <w:lsdException w:name="Colorful List Accent 3" w:semiHidden="0" w:uiPriority="72" w:unhideWhenUsed="0"/>
+    <w:lsdException w:name="Colorful Grid Accent 3" w:semiHidden="0" w:uiPriority="73" w:unhideWhenUsed="0"/>
+    <w:lsdException w:name="Light Shading Accent 4" w:semiHidden="0" w:uiPriority="60" w:unhideWhenUsed="0"/>
+    <w:lsdException w:name="Light List Accent 4" w:semiHidden="0" w:uiPriority="61" w:unhideWhenUsed="0"/>
+    <w:lsdException w:name="Light Grid Accent 4" w:semiHidden="0" w:uiPriority="62" w:unhideWhenUsed="0"/>
+    <w:lsdException w:name="Medium Shading 1 Accent 4" w:semiHidden="0" w:uiPriority="63" w:unhideWhenUsed="0"/>
+    <w:lsdException w:name="Medium Shading 2 Accent 4" w:semiHidden="0" w:uiPriority="64" w:unhideWhenUsed="0"/>
+    <w:lsdException w:name="Medium List 1 Accent 4" w:semiHidden="0" w:uiPriority="65" w:unhideWhenUsed="0"/>
+    <w:lsdException w:name="Medium List 2 Accent 4" w:semiHidden="0" w:uiPriority="66" w:unhideWhenUsed="0"/>
+    <w:lsdException w:name="Medium Grid 1 Accent 4" w:semiHidden="0" w:uiPriority="67" w:unhideWhenUsed="0"/>
+    <w:lsdException w:name="Medium Grid 2 Accent 4" w:semiHidden="0" w:uiPriority="68" w:unhideWhenUsed="0"/>
+    <w:lsdException w:name="Medium Grid 3 Accent 4" w:semiHidden="0" w:uiPriority="69" w:unhideWhenUsed="0"/>
+    <w:lsdException w:name="Dark List Accent 4" w:semiHidden="0" w:uiPriority="70" w:unhideWhenUsed="0"/>
+    <w:lsdException w:name="Colorful Shading Accent 4" w:semiHidden="0" w:uiPriority="71" w:unhideWhenUsed="0"/>
+    <w:lsdException w:name="Colorful List Accent 4" w:semiHidden="0" w:uiPriority="72" w:unhideWhenUsed="0"/>
+    <w:lsdException w:name="Colorful Grid Accent 4" w:semiHidden="0" w:uiPriority="73" w:unhideWhenUsed="0"/>
+    <w:lsdException w:name="Light Shading Accent 5" w:semiHidden="0" w:uiPriority="60" w:unhideWhenUsed="0"/>
+    <w:lsdException w:name="Light List Accent 5" w:semiHidden="0" w:uiPriority="61" w:unhideWhenUsed="0"/>
+    <w:lsdException w:name="Light Grid Accent 5" w:semiHidden="0" w:uiPriority="62" w:unhideWhenUsed="0"/>
+    <w:lsdException w:name="Medium Shading 1 Accent 5" w:semiHidden="0" w:uiPriority="63" w:unhideWhenUsed="0"/>
+    <w:lsdException w:name="Medium Shading 2 Accent 5" w:semiHidden="0" w:uiPriority="64" w:unhideWhenUsed="0"/>
+    <w:lsdException w:name="Medium List 1 Accent 5" w:semiHidden="0" w:uiPriority="65" w:unhideWhenUsed="0"/>
+    <w:lsdException w:name="Medium List 2 Accent 5" w:semiHidden="0" w:uiPriority="66" w:unhideWhenUsed="0"/>
+    <w:lsdException w:name="Medium Grid 1 Accent 5" w:semiHidden="0" w:uiPriority="67" w:unhideWhenUsed="0"/>
+    <w:lsdException w:name="Medium Grid 2 Accent 5" w:semiHidden="0" w:uiPriority="68" w:unhideWhenUsed="0"/>
+    <w:lsdException w:name="Medium Grid 3 Accent 5" w:semiHidden="0" w:uiPriority="69" w:unhideWhenUsed="0"/>
+    <w:lsdException w:name="Dark List Accent 5" w:semiHidden="0" w:uiPriority="70" w:unhideWhenUsed="0"/>
+    <w:lsdException w:name="Colorful Shading Accent 5" w:semiHidden="0" w:uiPriority="71" w:unhideWhenUsed="0"/>
+    <w:lsdException w:name="Colorful List Accent 5" w:semiHidden="0" w:uiPriority="72" w:unhideWhenUsed="0"/>
+    <w:lsdException w:name="Colorful Grid Accent 5" w:semiHidden="0" w:uiPriority="73" w:unhideWhenUsed="0"/>
+    <w:lsdException w:name="Light Shading Accent 6" w:semiHidden="0" w:uiPriority="60" w:unhideWhenUsed="0"/>
+    <w:lsdException w:name="Light List Accent 6" w:semiHidden="0" w:uiPriority="61" w:unhideWhenUsed="0"/>
+    <w:lsdException w:name="Light Grid Accent 6" w:semiHidden="0" w:uiPriority="62" w:unhideWhenUsed="0"/>
+    <w:lsdException w:name="Medium Shading 1 Accent 6" w:semiHidden="0" w:uiPriority="63" w:unhideWhenUsed="0"/>
+    <w:lsdException w:name="Medium Shading 2 Accent 6" w:semiHidden="0" w:uiPriority="64" w:unhideWhenUsed="0"/>
+    <w:lsdException w:name="Medium List 1 Accent 6" w:semiHidden="0" w:uiPriority="65" w:unhideWhenUsed="0"/>
+    <w:lsdException w:name="Medium List 2 Accent 6" w:semiHidden="0" w:uiPriority="66" w:unhideWhenUsed="0"/>
+    <w:lsdException w:name="Medium Grid 1 Accent 6" w:semiHidden="0" w:uiPriority="67" w:unhideWhenUsed="0"/>
+    <w:lsdException w:name="Medium Grid 2 Accent 6" w:semiHidden="0" w:uiPriority="68" w:unhideWhenUsed="0"/>
+    <w:lsdException w:name="Medium Grid 3 Accent 6" w:semiHidden="0" w:uiPriority="69" w:unhideWhenUsed="0"/>
+    <w:lsdException w:name="Dark List Accent 6" w:semiHidden="0" w:uiPriority="70" w:unhideWhenUsed="0"/>
+    <w:lsdException w:name="Colorful Shading Accent 6" w:semiHidden="0" w:uiPriority="71" w:unhideWhenUsed="0"/>
+    <w:lsdException w:name="Colorful List Accent 6" w:semiHidden="0" w:uiPriority="72" w:unhideWhenUsed="0"/>
+    <w:lsdException w:name="Colorful Grid Accent 6" w:semiHidden="0" w:uiPriority="73" w:unhideWhenUsed="0"/>
+    <w:lsdException w:name="Subtle Emphasis" w:semiHidden="0" w:uiPriority="19" w:unhideWhenUsed="0" w:qFormat="1"/>
+    <w:lsdException w:name="Intense Emphasis" w:semiHidden="0" w:uiPriority="21" w:unhideWhenUsed="0" w:qFormat="1"/>
+    <w:lsdException w:name="Subtle Reference" w:semiHidden="0" w:uiPriority="31" w:unhideWhenUsed="0" w:qFormat="1"/>
+    <w:lsdException w:name="Intense Reference" w:semiHidden="0" w:uiPriority="32" w:unhideWhenUsed="0" w:qFormat="1"/>
+    <w:lsdException w:name="Book Title" w:semiHidden="0" w:uiPriority="33" w:unhideWhenUsed="0" w:qFormat="1"/>
+    <w:lsdException w:name="Bibliography" w:uiPriority="37"/>
+    <w:lsdException w:name="TOC Heading" w:uiPriority="39" w:qFormat="1"/>
   </w:latentStyles>
   <w:style w:type="paragraph" w:default="1" w:styleId="Normal">
     <w:name w:val="Normal"/>
@@ -1491,6 +1934,765 @@
       <w:smallCaps/>
       <w:color w:val="2F5496" w:themeColor="accent1" w:themeShade="BF"/>
       <w:spacing w:val="5"/>
+    </w:rPr>
+  </w:style>
+  <w:style w:type="paragraph" w:styleId="Textodeglobo">
+    <w:name w:val="Balloon Text"/>
+    <w:basedOn w:val="Normal"/>
+    <w:link w:val="TextodegloboCar"/>
+    <w:uiPriority w:val="99"/>
+    <w:semiHidden/>
+    <w:unhideWhenUsed/>
+    <w:rsid w:val="00FC3019"/>
+    <w:pPr>
+      <w:spacing w:line="240" w:lineRule="auto"/>
+    </w:pPr>
+    <w:rPr>
+      <w:rFonts w:ascii="Tahoma" w:hAnsi="Tahoma" w:cs="Tahoma"/>
+      <w:sz w:val="16"/>
+      <w:szCs w:val="16"/>
+    </w:rPr>
+  </w:style>
+  <w:style w:type="character" w:customStyle="1" w:styleId="TextodegloboCar">
+    <w:name w:val="Texto de globo Car"/>
+    <w:basedOn w:val="Fuentedeprrafopredeter"/>
+    <w:link w:val="Textodeglobo"/>
+    <w:uiPriority w:val="99"/>
+    <w:semiHidden/>
+    <w:rsid w:val="00FC3019"/>
+    <w:rPr>
+      <w:rFonts w:ascii="Tahoma" w:hAnsi="Tahoma" w:cs="Tahoma"/>
+      <w:sz w:val="16"/>
+      <w:szCs w:val="16"/>
+    </w:rPr>
+  </w:style>
+</w:styles>
+</file>
+
+<file path=word/stylesWithEffects.xml><?xml version="1.0" encoding="utf-8"?>
+<w:styles xmlns:wpc="http://schemas.microsoft.com/office/word/2010/wordprocessingCanvas" xmlns:mc="http://schemas.openxmlformats.org/markup-compatibility/2006" xmlns:o="urn:schemas-microsoft-com:office:office" xmlns:r="http://schemas.openxmlformats.org/officeDocument/2006/relationships" xmlns:m="http://schemas.openxmlformats.org/officeDocument/2006/math" xmlns:v="urn:schemas-microsoft-com:vml" xmlns:wp14="http://schemas.microsoft.com/office/word/2010/wordprocessingDrawing" xmlns:wp="http://schemas.openxmlformats.org/drawingml/2006/wordprocessingDrawing" xmlns:w10="urn:schemas-microsoft-com:office:word" xmlns:w="http://schemas.openxmlformats.org/wordprocessingml/2006/main" xmlns:w14="http://schemas.microsoft.com/office/word/2010/wordml" xmlns:wpg="http://schemas.microsoft.com/office/word/2010/wordprocessingGroup" xmlns:wpi="http://schemas.microsoft.com/office/word/2010/wordprocessingInk" xmlns:wne="http://schemas.microsoft.com/office/word/2006/wordml" xmlns:wps="http://schemas.microsoft.com/office/word/2010/wordprocessingShape" mc:Ignorable="w14 wp14">
+  <w:docDefaults>
+    <w:rPrDefault>
+      <w:rPr>
+        <w:rFonts w:asciiTheme="minorHAnsi" w:eastAsiaTheme="minorHAnsi" w:hAnsiTheme="minorHAnsi" w:cstheme="minorBidi"/>
+        <w:kern w:val="2"/>
+        <w:sz w:val="22"/>
+        <w:szCs w:val="22"/>
+        <w:lang w:val="es-MX" w:eastAsia="en-US" w:bidi="ar-SA"/>
+        <w14:ligatures w14:val="standardContextual"/>
+      </w:rPr>
+    </w:rPrDefault>
+    <w:pPrDefault>
+      <w:pPr>
+        <w:spacing w:after="160" w:line="259" w:lineRule="auto"/>
+      </w:pPr>
+    </w:pPrDefault>
+  </w:docDefaults>
+  <w:latentStyles w:defLockedState="0" w:defUIPriority="99" w:defSemiHidden="1" w:defUnhideWhenUsed="1" w:defQFormat="0" w:count="267">
+    <w:lsdException w:name="Normal" w:semiHidden="0" w:uiPriority="0" w:unhideWhenUsed="0" w:qFormat="1"/>
+    <w:lsdException w:name="heading 1" w:semiHidden="0" w:uiPriority="9" w:unhideWhenUsed="0" w:qFormat="1"/>
+    <w:lsdException w:name="heading 2" w:uiPriority="9" w:qFormat="1"/>
+    <w:lsdException w:name="heading 3" w:uiPriority="9" w:qFormat="1"/>
+    <w:lsdException w:name="heading 4" w:uiPriority="9" w:qFormat="1"/>
+    <w:lsdException w:name="heading 5" w:uiPriority="9" w:qFormat="1"/>
+    <w:lsdException w:name="heading 6" w:uiPriority="9" w:qFormat="1"/>
+    <w:lsdException w:name="heading 7" w:uiPriority="9" w:qFormat="1"/>
+    <w:lsdException w:name="heading 8" w:uiPriority="9" w:qFormat="1"/>
+    <w:lsdException w:name="heading 9" w:uiPriority="9" w:qFormat="1"/>
+    <w:lsdException w:name="toc 1" w:uiPriority="39"/>
+    <w:lsdException w:name="toc 2" w:uiPriority="39"/>
+    <w:lsdException w:name="toc 3" w:uiPriority="39"/>
+    <w:lsdException w:name="toc 4" w:uiPriority="39"/>
+    <w:lsdException w:name="toc 5" w:uiPriority="39"/>
+    <w:lsdException w:name="toc 6" w:uiPriority="39"/>
+    <w:lsdException w:name="toc 7" w:uiPriority="39"/>
+    <w:lsdException w:name="toc 8" w:uiPriority="39"/>
+    <w:lsdException w:name="toc 9" w:uiPriority="39"/>
+    <w:lsdException w:name="caption" w:uiPriority="35" w:qFormat="1"/>
+    <w:lsdException w:name="Title" w:semiHidden="0" w:uiPriority="10" w:unhideWhenUsed="0" w:qFormat="1"/>
+    <w:lsdException w:name="Default Paragraph Font" w:uiPriority="1"/>
+    <w:lsdException w:name="Subtitle" w:semiHidden="0" w:uiPriority="11" w:unhideWhenUsed="0" w:qFormat="1"/>
+    <w:lsdException w:name="Strong" w:semiHidden="0" w:uiPriority="22" w:unhideWhenUsed="0" w:qFormat="1"/>
+    <w:lsdException w:name="Emphasis" w:semiHidden="0" w:uiPriority="20" w:unhideWhenUsed="0" w:qFormat="1"/>
+    <w:lsdException w:name="Table Grid" w:semiHidden="0" w:uiPriority="39" w:unhideWhenUsed="0"/>
+    <w:lsdException w:name="Placeholder Text" w:unhideWhenUsed="0"/>
+    <w:lsdException w:name="No Spacing" w:semiHidden="0" w:uiPriority="1" w:unhideWhenUsed="0" w:qFormat="1"/>
+    <w:lsdException w:name="Light Shading" w:semiHidden="0" w:uiPriority="60" w:unhideWhenUsed="0"/>
+    <w:lsdException w:name="Light List" w:semiHidden="0" w:uiPriority="61" w:unhideWhenUsed="0"/>
+    <w:lsdException w:name="Light Grid" w:semiHidden="0" w:uiPriority="62" w:unhideWhenUsed="0"/>
+    <w:lsdException w:name="Medium Shading 1" w:semiHidden="0" w:uiPriority="63" w:unhideWhenUsed="0"/>
+    <w:lsdException w:name="Medium Shading 2" w:semiHidden="0" w:uiPriority="64" w:unhideWhenUsed="0"/>
+    <w:lsdException w:name="Medium List 1" w:semiHidden="0" w:uiPriority="65" w:unhideWhenUsed="0"/>
+    <w:lsdException w:name="Medium List 2" w:semiHidden="0" w:uiPriority="66" w:unhideWhenUsed="0"/>
+    <w:lsdException w:name="Medium Grid 1" w:semiHidden="0" w:uiPriority="67" w:unhideWhenUsed="0"/>
+    <w:lsdException w:name="Medium Grid 2" w:semiHidden="0" w:uiPriority="68" w:unhideWhenUsed="0"/>
+    <w:lsdException w:name="Medium Grid 3" w:semiHidden="0" w:uiPriority="69" w:unhideWhenUsed="0"/>
+    <w:lsdException w:name="Dark List" w:semiHidden="0" w:uiPriority="70" w:unhideWhenUsed="0"/>
+    <w:lsdException w:name="Colorful Shading" w:semiHidden="0" w:uiPriority="71" w:unhideWhenUsed="0"/>
+    <w:lsdException w:name="Colorful List" w:semiHidden="0" w:uiPriority="72" w:unhideWhenUsed="0"/>
+    <w:lsdException w:name="Colorful Grid" w:semiHidden="0" w:uiPriority="73" w:unhideWhenUsed="0"/>
+    <w:lsdException w:name="Light Shading Accent 1" w:semiHidden="0" w:uiPriority="60" w:unhideWhenUsed="0"/>
+    <w:lsdException w:name="Light List Accent 1" w:semiHidden="0" w:uiPriority="61" w:unhideWhenUsed="0"/>
+    <w:lsdException w:name="Light Grid Accent 1" w:semiHidden="0" w:uiPriority="62" w:unhideWhenUsed="0"/>
+    <w:lsdException w:name="Medium Shading 1 Accent 1" w:semiHidden="0" w:uiPriority="63" w:unhideWhenUsed="0"/>
+    <w:lsdException w:name="Medium Shading 2 Accent 1" w:semiHidden="0" w:uiPriority="64" w:unhideWhenUsed="0"/>
+    <w:lsdException w:name="Medium List 1 Accent 1" w:semiHidden="0" w:uiPriority="65" w:unhideWhenUsed="0"/>
+    <w:lsdException w:name="Revision" w:unhideWhenUsed="0"/>
+    <w:lsdException w:name="List Paragraph" w:semiHidden="0" w:uiPriority="34" w:unhideWhenUsed="0" w:qFormat="1"/>
+    <w:lsdException w:name="Quote" w:semiHidden="0" w:uiPriority="29" w:unhideWhenUsed="0" w:qFormat="1"/>
+    <w:lsdException w:name="Intense Quote" w:semiHidden="0" w:uiPriority="30" w:unhideWhenUsed="0" w:qFormat="1"/>
+    <w:lsdException w:name="Medium List 2 Accent 1" w:semiHidden="0" w:uiPriority="66" w:unhideWhenUsed="0"/>
+    <w:lsdException w:name="Medium Grid 1 Accent 1" w:semiHidden="0" w:uiPriority="67" w:unhideWhenUsed="0"/>
+    <w:lsdException w:name="Medium Grid 2 Accent 1" w:semiHidden="0" w:uiPriority="68" w:unhideWhenUsed="0"/>
+    <w:lsdException w:name="Medium Grid 3 Accent 1" w:semiHidden="0" w:uiPriority="69" w:unhideWhenUsed="0"/>
+    <w:lsdException w:name="Dark List Accent 1" w:semiHidden="0" w:uiPriority="70" w:unhideWhenUsed="0"/>
+    <w:lsdException w:name="Colorful Shading Accent 1" w:semiHidden="0" w:uiPriority="71" w:unhideWhenUsed="0"/>
+    <w:lsdException w:name="Colorful List Accent 1" w:semiHidden="0" w:uiPriority="72" w:unhideWhenUsed="0"/>
+    <w:lsdException w:name="Colorful Grid Accent 1" w:semiHidden="0" w:uiPriority="73" w:unhideWhenUsed="0"/>
+    <w:lsdException w:name="Light Shading Accent 2" w:semiHidden="0" w:uiPriority="60" w:unhideWhenUsed="0"/>
+    <w:lsdException w:name="Light List Accent 2" w:semiHidden="0" w:uiPriority="61" w:unhideWhenUsed="0"/>
+    <w:lsdException w:name="Light Grid Accent 2" w:semiHidden="0" w:uiPriority="62" w:unhideWhenUsed="0"/>
+    <w:lsdException w:name="Medium Shading 1 Accent 2" w:semiHidden="0" w:uiPriority="63" w:unhideWhenUsed="0"/>
+    <w:lsdException w:name="Medium Shading 2 Accent 2" w:semiHidden="0" w:uiPriority="64" w:unhideWhenUsed="0"/>
+    <w:lsdException w:name="Medium List 1 Accent 2" w:semiHidden="0" w:uiPriority="65" w:unhideWhenUsed="0"/>
+    <w:lsdException w:name="Medium List 2 Accent 2" w:semiHidden="0" w:uiPriority="66" w:unhideWhenUsed="0"/>
+    <w:lsdException w:name="Medium Grid 1 Accent 2" w:semiHidden="0" w:uiPriority="67" w:unhideWhenUsed="0"/>
+    <w:lsdException w:name="Medium Grid 2 Accent 2" w:semiHidden="0" w:uiPriority="68" w:unhideWhenUsed="0"/>
+    <w:lsdException w:name="Medium Grid 3 Accent 2" w:semiHidden="0" w:uiPriority="69" w:unhideWhenUsed="0"/>
+    <w:lsdException w:name="Dark List Accent 2" w:semiHidden="0" w:uiPriority="70" w:unhideWhenUsed="0"/>
+    <w:lsdException w:name="Colorful Shading Accent 2" w:semiHidden="0" w:uiPriority="71" w:unhideWhenUsed="0"/>
+    <w:lsdException w:name="Colorful List Accent 2" w:semiHidden="0" w:uiPriority="72" w:unhideWhenUsed="0"/>
+    <w:lsdException w:name="Colorful Grid Accent 2" w:semiHidden="0" w:uiPriority="73" w:unhideWhenUsed="0"/>
+    <w:lsdException w:name="Light Shading Accent 3" w:semiHidden="0" w:uiPriority="60" w:unhideWhenUsed="0"/>
+    <w:lsdException w:name="Light List Accent 3" w:semiHidden="0" w:uiPriority="61" w:unhideWhenUsed="0"/>
+    <w:lsdException w:name="Light Grid Accent 3" w:semiHidden="0" w:uiPriority="62" w:unhideWhenUsed="0"/>
+    <w:lsdException w:name="Medium Shading 1 Accent 3" w:semiHidden="0" w:uiPriority="63" w:unhideWhenUsed="0"/>
+    <w:lsdException w:name="Medium Shading 2 Accent 3" w:semiHidden="0" w:uiPriority="64" w:unhideWhenUsed="0"/>
+    <w:lsdException w:name="Medium List 1 Accent 3" w:semiHidden="0" w:uiPriority="65" w:unhideWhenUsed="0"/>
+    <w:lsdException w:name="Medium List 2 Accent 3" w:semiHidden="0" w:uiPriority="66" w:unhideWhenUsed="0"/>
+    <w:lsdException w:name="Medium Grid 1 Accent 3" w:semiHidden="0" w:uiPriority="67" w:unhideWhenUsed="0"/>
+    <w:lsdException w:name="Medium Grid 2 Accent 3" w:semiHidden="0" w:uiPriority="68" w:unhideWhenUsed="0"/>
+    <w:lsdException w:name="Medium Grid 3 Accent 3" w:semiHidden="0" w:uiPriority="69" w:unhideWhenUsed="0"/>
+    <w:lsdException w:name="Dark List Accent 3" w:semiHidden="0" w:uiPriority="70" w:unhideWhenUsed="0"/>
+    <w:lsdException w:name="Colorful Shading Accent 3" w:semiHidden="0" w:uiPriority="71" w:unhideWhenUsed="0"/>
+    <w:lsdException w:name="Colorful List Accent 3" w:semiHidden="0" w:uiPriority="72" w:unhideWhenUsed="0"/>
+    <w:lsdException w:name="Colorful Grid Accent 3" w:semiHidden="0" w:uiPriority="73" w:unhideWhenUsed="0"/>
+    <w:lsdException w:name="Light Shading Accent 4" w:semiHidden="0" w:uiPriority="60" w:unhideWhenUsed="0"/>
+    <w:lsdException w:name="Light List Accent 4" w:semiHidden="0" w:uiPriority="61" w:unhideWhenUsed="0"/>
+    <w:lsdException w:name="Light Grid Accent 4" w:semiHidden="0" w:uiPriority="62" w:unhideWhenUsed="0"/>
+    <w:lsdException w:name="Medium Shading 1 Accent 4" w:semiHidden="0" w:uiPriority="63" w:unhideWhenUsed="0"/>
+    <w:lsdException w:name="Medium Shading 2 Accent 4" w:semiHidden="0" w:uiPriority="64" w:unhideWhenUsed="0"/>
+    <w:lsdException w:name="Medium List 1 Accent 4" w:semiHidden="0" w:uiPriority="65" w:unhideWhenUsed="0"/>
+    <w:lsdException w:name="Medium List 2 Accent 4" w:semiHidden="0" w:uiPriority="66" w:unhideWhenUsed="0"/>
+    <w:lsdException w:name="Medium Grid 1 Accent 4" w:semiHidden="0" w:uiPriority="67" w:unhideWhenUsed="0"/>
+    <w:lsdException w:name="Medium Grid 2 Accent 4" w:semiHidden="0" w:uiPriority="68" w:unhideWhenUsed="0"/>
+    <w:lsdException w:name="Medium Grid 3 Accent 4" w:semiHidden="0" w:uiPriority="69" w:unhideWhenUsed="0"/>
+    <w:lsdException w:name="Dark List Accent 4" w:semiHidden="0" w:uiPriority="70" w:unhideWhenUsed="0"/>
+    <w:lsdException w:name="Colorful Shading Accent 4" w:semiHidden="0" w:uiPriority="71" w:unhideWhenUsed="0"/>
+    <w:lsdException w:name="Colorful List Accent 4" w:semiHidden="0" w:uiPriority="72" w:unhideWhenUsed="0"/>
+    <w:lsdException w:name="Colorful Grid Accent 4" w:semiHidden="0" w:uiPriority="73" w:unhideWhenUsed="0"/>
+    <w:lsdException w:name="Light Shading Accent 5" w:semiHidden="0" w:uiPriority="60" w:unhideWhenUsed="0"/>
+    <w:lsdException w:name="Light List Accent 5" w:semiHidden="0" w:uiPriority="61" w:unhideWhenUsed="0"/>
+    <w:lsdException w:name="Light Grid Accent 5" w:semiHidden="0" w:uiPriority="62" w:unhideWhenUsed="0"/>
+    <w:lsdException w:name="Medium Shading 1 Accent 5" w:semiHidden="0" w:uiPriority="63" w:unhideWhenUsed="0"/>
+    <w:lsdException w:name="Medium Shading 2 Accent 5" w:semiHidden="0" w:uiPriority="64" w:unhideWhenUsed="0"/>
+    <w:lsdException w:name="Medium List 1 Accent 5" w:semiHidden="0" w:uiPriority="65" w:unhideWhenUsed="0"/>
+    <w:lsdException w:name="Medium List 2 Accent 5" w:semiHidden="0" w:uiPriority="66" w:unhideWhenUsed="0"/>
+    <w:lsdException w:name="Medium Grid 1 Accent 5" w:semiHidden="0" w:uiPriority="67" w:unhideWhenUsed="0"/>
+    <w:lsdException w:name="Medium Grid 2 Accent 5" w:semiHidden="0" w:uiPriority="68" w:unhideWhenUsed="0"/>
+    <w:lsdException w:name="Medium Grid 3 Accent 5" w:semiHidden="0" w:uiPriority="69" w:unhideWhenUsed="0"/>
+    <w:lsdException w:name="Dark List Accent 5" w:semiHidden="0" w:uiPriority="70" w:unhideWhenUsed="0"/>
+    <w:lsdException w:name="Colorful Shading Accent 5" w:semiHidden="0" w:uiPriority="71" w:unhideWhenUsed="0"/>
+    <w:lsdException w:name="Colorful List Accent 5" w:semiHidden="0" w:uiPriority="72" w:unhideWhenUsed="0"/>
+    <w:lsdException w:name="Colorful Grid Accent 5" w:semiHidden="0" w:uiPriority="73" w:unhideWhenUsed="0"/>
+    <w:lsdException w:name="Light Shading Accent 6" w:semiHidden="0" w:uiPriority="60" w:unhideWhenUsed="0"/>
+    <w:lsdException w:name="Light List Accent 6" w:semiHidden="0" w:uiPriority="61" w:unhideWhenUsed="0"/>
+    <w:lsdException w:name="Light Grid Accent 6" w:semiHidden="0" w:uiPriority="62" w:unhideWhenUsed="0"/>
+    <w:lsdException w:name="Medium Shading 1 Accent 6" w:semiHidden="0" w:uiPriority="63" w:unhideWhenUsed="0"/>
+    <w:lsdException w:name="Medium Shading 2 Accent 6" w:semiHidden="0" w:uiPriority="64" w:unhideWhenUsed="0"/>
+    <w:lsdException w:name="Medium List 1 Accent 6" w:semiHidden="0" w:uiPriority="65" w:unhideWhenUsed="0"/>
+    <w:lsdException w:name="Medium List 2 Accent 6" w:semiHidden="0" w:uiPriority="66" w:unhideWhenUsed="0"/>
+    <w:lsdException w:name="Medium Grid 1 Accent 6" w:semiHidden="0" w:uiPriority="67" w:unhideWhenUsed="0"/>
+    <w:lsdException w:name="Medium Grid 2 Accent 6" w:semiHidden="0" w:uiPriority="68" w:unhideWhenUsed="0"/>
+    <w:lsdException w:name="Medium Grid 3 Accent 6" w:semiHidden="0" w:uiPriority="69" w:unhideWhenUsed="0"/>
+    <w:lsdException w:name="Dark List Accent 6" w:semiHidden="0" w:uiPriority="70" w:unhideWhenUsed="0"/>
+    <w:lsdException w:name="Colorful Shading Accent 6" w:semiHidden="0" w:uiPriority="71" w:unhideWhenUsed="0"/>
+    <w:lsdException w:name="Colorful List Accent 6" w:semiHidden="0" w:uiPriority="72" w:unhideWhenUsed="0"/>
+    <w:lsdException w:name="Colorful Grid Accent 6" w:semiHidden="0" w:uiPriority="73" w:unhideWhenUsed="0"/>
+    <w:lsdException w:name="Subtle Emphasis" w:semiHidden="0" w:uiPriority="19" w:unhideWhenUsed="0" w:qFormat="1"/>
+    <w:lsdException w:name="Intense Emphasis" w:semiHidden="0" w:uiPriority="21" w:unhideWhenUsed="0" w:qFormat="1"/>
+    <w:lsdException w:name="Subtle Reference" w:semiHidden="0" w:uiPriority="31" w:unhideWhenUsed="0" w:qFormat="1"/>
+    <w:lsdException w:name="Intense Reference" w:semiHidden="0" w:uiPriority="32" w:unhideWhenUsed="0" w:qFormat="1"/>
+    <w:lsdException w:name="Book Title" w:semiHidden="0" w:uiPriority="33" w:unhideWhenUsed="0" w:qFormat="1"/>
+    <w:lsdException w:name="Bibliography" w:uiPriority="37"/>
+    <w:lsdException w:name="TOC Heading" w:uiPriority="39" w:qFormat="1"/>
+  </w:latentStyles>
+  <w:style w:type="paragraph" w:default="1" w:styleId="Normal">
+    <w:name w:val="Normal"/>
+    <w:qFormat/>
+    <w:rsid w:val="00800437"/>
+    <w:pPr>
+      <w:spacing w:after="0"/>
+      <w:jc w:val="both"/>
+    </w:pPr>
+    <w:rPr>
+      <w:rFonts w:ascii="Arial" w:hAnsi="Arial"/>
+      <w:sz w:val="24"/>
+    </w:rPr>
+  </w:style>
+  <w:style w:type="paragraph" w:styleId="Ttulo1">
+    <w:name w:val="heading 1"/>
+    <w:basedOn w:val="Normal"/>
+    <w:next w:val="Normal"/>
+    <w:link w:val="Ttulo1Car"/>
+    <w:uiPriority w:val="9"/>
+    <w:qFormat/>
+    <w:rsid w:val="00F15A56"/>
+    <w:pPr>
+      <w:keepNext/>
+      <w:keepLines/>
+      <w:spacing w:before="360" w:after="80"/>
+      <w:outlineLvl w:val="0"/>
+    </w:pPr>
+    <w:rPr>
+      <w:rFonts w:asciiTheme="majorHAnsi" w:eastAsiaTheme="majorEastAsia" w:hAnsiTheme="majorHAnsi" w:cstheme="majorBidi"/>
+      <w:color w:val="2F5496" w:themeColor="accent1" w:themeShade="BF"/>
+      <w:sz w:val="40"/>
+      <w:szCs w:val="40"/>
+    </w:rPr>
+  </w:style>
+  <w:style w:type="paragraph" w:styleId="Ttulo2">
+    <w:name w:val="heading 2"/>
+    <w:basedOn w:val="Normal"/>
+    <w:next w:val="Normal"/>
+    <w:link w:val="Ttulo2Car"/>
+    <w:uiPriority w:val="9"/>
+    <w:semiHidden/>
+    <w:unhideWhenUsed/>
+    <w:qFormat/>
+    <w:rsid w:val="00F15A56"/>
+    <w:pPr>
+      <w:keepNext/>
+      <w:keepLines/>
+      <w:spacing w:before="160" w:after="80"/>
+      <w:outlineLvl w:val="1"/>
+    </w:pPr>
+    <w:rPr>
+      <w:rFonts w:asciiTheme="majorHAnsi" w:eastAsiaTheme="majorEastAsia" w:hAnsiTheme="majorHAnsi" w:cstheme="majorBidi"/>
+      <w:color w:val="2F5496" w:themeColor="accent1" w:themeShade="BF"/>
+      <w:sz w:val="32"/>
+      <w:szCs w:val="32"/>
+    </w:rPr>
+  </w:style>
+  <w:style w:type="paragraph" w:styleId="Ttulo3">
+    <w:name w:val="heading 3"/>
+    <w:basedOn w:val="Normal"/>
+    <w:next w:val="Normal"/>
+    <w:link w:val="Ttulo3Car"/>
+    <w:uiPriority w:val="9"/>
+    <w:semiHidden/>
+    <w:unhideWhenUsed/>
+    <w:qFormat/>
+    <w:rsid w:val="00F15A56"/>
+    <w:pPr>
+      <w:keepNext/>
+      <w:keepLines/>
+      <w:spacing w:before="160" w:after="80"/>
+      <w:outlineLvl w:val="2"/>
+    </w:pPr>
+    <w:rPr>
+      <w:rFonts w:asciiTheme="minorHAnsi" w:eastAsiaTheme="majorEastAsia" w:hAnsiTheme="minorHAnsi" w:cstheme="majorBidi"/>
+      <w:color w:val="2F5496" w:themeColor="accent1" w:themeShade="BF"/>
+      <w:sz w:val="28"/>
+      <w:szCs w:val="28"/>
+    </w:rPr>
+  </w:style>
+  <w:style w:type="paragraph" w:styleId="Ttulo4">
+    <w:name w:val="heading 4"/>
+    <w:basedOn w:val="Normal"/>
+    <w:next w:val="Normal"/>
+    <w:link w:val="Ttulo4Car"/>
+    <w:uiPriority w:val="9"/>
+    <w:semiHidden/>
+    <w:unhideWhenUsed/>
+    <w:qFormat/>
+    <w:rsid w:val="00F15A56"/>
+    <w:pPr>
+      <w:keepNext/>
+      <w:keepLines/>
+      <w:spacing w:before="80" w:after="40"/>
+      <w:outlineLvl w:val="3"/>
+    </w:pPr>
+    <w:rPr>
+      <w:rFonts w:asciiTheme="minorHAnsi" w:eastAsiaTheme="majorEastAsia" w:hAnsiTheme="minorHAnsi" w:cstheme="majorBidi"/>
+      <w:i/>
+      <w:iCs/>
+      <w:color w:val="2F5496" w:themeColor="accent1" w:themeShade="BF"/>
+    </w:rPr>
+  </w:style>
+  <w:style w:type="paragraph" w:styleId="Ttulo5">
+    <w:name w:val="heading 5"/>
+    <w:basedOn w:val="Normal"/>
+    <w:next w:val="Normal"/>
+    <w:link w:val="Ttulo5Car"/>
+    <w:uiPriority w:val="9"/>
+    <w:semiHidden/>
+    <w:unhideWhenUsed/>
+    <w:qFormat/>
+    <w:rsid w:val="00F15A56"/>
+    <w:pPr>
+      <w:keepNext/>
+      <w:keepLines/>
+      <w:spacing w:before="80" w:after="40"/>
+      <w:outlineLvl w:val="4"/>
+    </w:pPr>
+    <w:rPr>
+      <w:rFonts w:asciiTheme="minorHAnsi" w:eastAsiaTheme="majorEastAsia" w:hAnsiTheme="minorHAnsi" w:cstheme="majorBidi"/>
+      <w:color w:val="2F5496" w:themeColor="accent1" w:themeShade="BF"/>
+    </w:rPr>
+  </w:style>
+  <w:style w:type="paragraph" w:styleId="Ttulo6">
+    <w:name w:val="heading 6"/>
+    <w:basedOn w:val="Normal"/>
+    <w:next w:val="Normal"/>
+    <w:link w:val="Ttulo6Car"/>
+    <w:uiPriority w:val="9"/>
+    <w:semiHidden/>
+    <w:unhideWhenUsed/>
+    <w:qFormat/>
+    <w:rsid w:val="00F15A56"/>
+    <w:pPr>
+      <w:keepNext/>
+      <w:keepLines/>
+      <w:spacing w:before="40"/>
+      <w:outlineLvl w:val="5"/>
+    </w:pPr>
+    <w:rPr>
+      <w:rFonts w:asciiTheme="minorHAnsi" w:eastAsiaTheme="majorEastAsia" w:hAnsiTheme="minorHAnsi" w:cstheme="majorBidi"/>
+      <w:i/>
+      <w:iCs/>
+      <w:color w:val="595959" w:themeColor="text1" w:themeTint="A6"/>
+    </w:rPr>
+  </w:style>
+  <w:style w:type="paragraph" w:styleId="Ttulo7">
+    <w:name w:val="heading 7"/>
+    <w:basedOn w:val="Normal"/>
+    <w:next w:val="Normal"/>
+    <w:link w:val="Ttulo7Car"/>
+    <w:uiPriority w:val="9"/>
+    <w:semiHidden/>
+    <w:unhideWhenUsed/>
+    <w:qFormat/>
+    <w:rsid w:val="00F15A56"/>
+    <w:pPr>
+      <w:keepNext/>
+      <w:keepLines/>
+      <w:spacing w:before="40"/>
+      <w:outlineLvl w:val="6"/>
+    </w:pPr>
+    <w:rPr>
+      <w:rFonts w:asciiTheme="minorHAnsi" w:eastAsiaTheme="majorEastAsia" w:hAnsiTheme="minorHAnsi" w:cstheme="majorBidi"/>
+      <w:color w:val="595959" w:themeColor="text1" w:themeTint="A6"/>
+    </w:rPr>
+  </w:style>
+  <w:style w:type="paragraph" w:styleId="Ttulo8">
+    <w:name w:val="heading 8"/>
+    <w:basedOn w:val="Normal"/>
+    <w:next w:val="Normal"/>
+    <w:link w:val="Ttulo8Car"/>
+    <w:uiPriority w:val="9"/>
+    <w:semiHidden/>
+    <w:unhideWhenUsed/>
+    <w:qFormat/>
+    <w:rsid w:val="00F15A56"/>
+    <w:pPr>
+      <w:keepNext/>
+      <w:keepLines/>
+      <w:outlineLvl w:val="7"/>
+    </w:pPr>
+    <w:rPr>
+      <w:rFonts w:asciiTheme="minorHAnsi" w:eastAsiaTheme="majorEastAsia" w:hAnsiTheme="minorHAnsi" w:cstheme="majorBidi"/>
+      <w:i/>
+      <w:iCs/>
+      <w:color w:val="272727" w:themeColor="text1" w:themeTint="D8"/>
+    </w:rPr>
+  </w:style>
+  <w:style w:type="paragraph" w:styleId="Ttulo9">
+    <w:name w:val="heading 9"/>
+    <w:basedOn w:val="Normal"/>
+    <w:next w:val="Normal"/>
+    <w:link w:val="Ttulo9Car"/>
+    <w:uiPriority w:val="9"/>
+    <w:semiHidden/>
+    <w:unhideWhenUsed/>
+    <w:qFormat/>
+    <w:rsid w:val="00F15A56"/>
+    <w:pPr>
+      <w:keepNext/>
+      <w:keepLines/>
+      <w:outlineLvl w:val="8"/>
+    </w:pPr>
+    <w:rPr>
+      <w:rFonts w:asciiTheme="minorHAnsi" w:eastAsiaTheme="majorEastAsia" w:hAnsiTheme="minorHAnsi" w:cstheme="majorBidi"/>
+      <w:color w:val="272727" w:themeColor="text1" w:themeTint="D8"/>
+    </w:rPr>
+  </w:style>
+  <w:style w:type="character" w:default="1" w:styleId="Fuentedeprrafopredeter">
+    <w:name w:val="Default Paragraph Font"/>
+    <w:uiPriority w:val="1"/>
+    <w:semiHidden/>
+    <w:unhideWhenUsed/>
+  </w:style>
+  <w:style w:type="table" w:default="1" w:styleId="Tablanormal">
+    <w:name w:val="Normal Table"/>
+    <w:uiPriority w:val="99"/>
+    <w:semiHidden/>
+    <w:unhideWhenUsed/>
+    <w:tblPr>
+      <w:tblInd w:w="0" w:type="dxa"/>
+      <w:tblCellMar>
+        <w:top w:w="0" w:type="dxa"/>
+        <w:left w:w="108" w:type="dxa"/>
+        <w:bottom w:w="0" w:type="dxa"/>
+        <w:right w:w="108" w:type="dxa"/>
+      </w:tblCellMar>
+    </w:tblPr>
+  </w:style>
+  <w:style w:type="numbering" w:default="1" w:styleId="Sinlista">
+    <w:name w:val="No List"/>
+    <w:uiPriority w:val="99"/>
+    <w:semiHidden/>
+    <w:unhideWhenUsed/>
+  </w:style>
+  <w:style w:type="character" w:customStyle="1" w:styleId="Ttulo1Car">
+    <w:name w:val="Título 1 Car"/>
+    <w:basedOn w:val="Fuentedeprrafopredeter"/>
+    <w:link w:val="Ttulo1"/>
+    <w:uiPriority w:val="9"/>
+    <w:rsid w:val="00F15A56"/>
+    <w:rPr>
+      <w:rFonts w:asciiTheme="majorHAnsi" w:eastAsiaTheme="majorEastAsia" w:hAnsiTheme="majorHAnsi" w:cstheme="majorBidi"/>
+      <w:color w:val="2F5496" w:themeColor="accent1" w:themeShade="BF"/>
+      <w:sz w:val="40"/>
+      <w:szCs w:val="40"/>
+    </w:rPr>
+  </w:style>
+  <w:style w:type="character" w:customStyle="1" w:styleId="Ttulo2Car">
+    <w:name w:val="Título 2 Car"/>
+    <w:basedOn w:val="Fuentedeprrafopredeter"/>
+    <w:link w:val="Ttulo2"/>
+    <w:uiPriority w:val="9"/>
+    <w:semiHidden/>
+    <w:rsid w:val="00F15A56"/>
+    <w:rPr>
+      <w:rFonts w:asciiTheme="majorHAnsi" w:eastAsiaTheme="majorEastAsia" w:hAnsiTheme="majorHAnsi" w:cstheme="majorBidi"/>
+      <w:color w:val="2F5496" w:themeColor="accent1" w:themeShade="BF"/>
+      <w:sz w:val="32"/>
+      <w:szCs w:val="32"/>
+    </w:rPr>
+  </w:style>
+  <w:style w:type="character" w:customStyle="1" w:styleId="Ttulo3Car">
+    <w:name w:val="Título 3 Car"/>
+    <w:basedOn w:val="Fuentedeprrafopredeter"/>
+    <w:link w:val="Ttulo3"/>
+    <w:uiPriority w:val="9"/>
+    <w:semiHidden/>
+    <w:rsid w:val="00F15A56"/>
+    <w:rPr>
+      <w:rFonts w:eastAsiaTheme="majorEastAsia" w:cstheme="majorBidi"/>
+      <w:color w:val="2F5496" w:themeColor="accent1" w:themeShade="BF"/>
+      <w:sz w:val="28"/>
+      <w:szCs w:val="28"/>
+    </w:rPr>
+  </w:style>
+  <w:style w:type="character" w:customStyle="1" w:styleId="Ttulo4Car">
+    <w:name w:val="Título 4 Car"/>
+    <w:basedOn w:val="Fuentedeprrafopredeter"/>
+    <w:link w:val="Ttulo4"/>
+    <w:uiPriority w:val="9"/>
+    <w:semiHidden/>
+    <w:rsid w:val="00F15A56"/>
+    <w:rPr>
+      <w:rFonts w:eastAsiaTheme="majorEastAsia" w:cstheme="majorBidi"/>
+      <w:i/>
+      <w:iCs/>
+      <w:color w:val="2F5496" w:themeColor="accent1" w:themeShade="BF"/>
+      <w:sz w:val="24"/>
+    </w:rPr>
+  </w:style>
+  <w:style w:type="character" w:customStyle="1" w:styleId="Ttulo5Car">
+    <w:name w:val="Título 5 Car"/>
+    <w:basedOn w:val="Fuentedeprrafopredeter"/>
+    <w:link w:val="Ttulo5"/>
+    <w:uiPriority w:val="9"/>
+    <w:semiHidden/>
+    <w:rsid w:val="00F15A56"/>
+    <w:rPr>
+      <w:rFonts w:eastAsiaTheme="majorEastAsia" w:cstheme="majorBidi"/>
+      <w:color w:val="2F5496" w:themeColor="accent1" w:themeShade="BF"/>
+      <w:sz w:val="24"/>
+    </w:rPr>
+  </w:style>
+  <w:style w:type="character" w:customStyle="1" w:styleId="Ttulo6Car">
+    <w:name w:val="Título 6 Car"/>
+    <w:basedOn w:val="Fuentedeprrafopredeter"/>
+    <w:link w:val="Ttulo6"/>
+    <w:uiPriority w:val="9"/>
+    <w:semiHidden/>
+    <w:rsid w:val="00F15A56"/>
+    <w:rPr>
+      <w:rFonts w:eastAsiaTheme="majorEastAsia" w:cstheme="majorBidi"/>
+      <w:i/>
+      <w:iCs/>
+      <w:color w:val="595959" w:themeColor="text1" w:themeTint="A6"/>
+      <w:sz w:val="24"/>
+    </w:rPr>
+  </w:style>
+  <w:style w:type="character" w:customStyle="1" w:styleId="Ttulo7Car">
+    <w:name w:val="Título 7 Car"/>
+    <w:basedOn w:val="Fuentedeprrafopredeter"/>
+    <w:link w:val="Ttulo7"/>
+    <w:uiPriority w:val="9"/>
+    <w:semiHidden/>
+    <w:rsid w:val="00F15A56"/>
+    <w:rPr>
+      <w:rFonts w:eastAsiaTheme="majorEastAsia" w:cstheme="majorBidi"/>
+      <w:color w:val="595959" w:themeColor="text1" w:themeTint="A6"/>
+      <w:sz w:val="24"/>
+    </w:rPr>
+  </w:style>
+  <w:style w:type="character" w:customStyle="1" w:styleId="Ttulo8Car">
+    <w:name w:val="Título 8 Car"/>
+    <w:basedOn w:val="Fuentedeprrafopredeter"/>
+    <w:link w:val="Ttulo8"/>
+    <w:uiPriority w:val="9"/>
+    <w:semiHidden/>
+    <w:rsid w:val="00F15A56"/>
+    <w:rPr>
+      <w:rFonts w:eastAsiaTheme="majorEastAsia" w:cstheme="majorBidi"/>
+      <w:i/>
+      <w:iCs/>
+      <w:color w:val="272727" w:themeColor="text1" w:themeTint="D8"/>
+      <w:sz w:val="24"/>
+    </w:rPr>
+  </w:style>
+  <w:style w:type="character" w:customStyle="1" w:styleId="Ttulo9Car">
+    <w:name w:val="Título 9 Car"/>
+    <w:basedOn w:val="Fuentedeprrafopredeter"/>
+    <w:link w:val="Ttulo9"/>
+    <w:uiPriority w:val="9"/>
+    <w:semiHidden/>
+    <w:rsid w:val="00F15A56"/>
+    <w:rPr>
+      <w:rFonts w:eastAsiaTheme="majorEastAsia" w:cstheme="majorBidi"/>
+      <w:color w:val="272727" w:themeColor="text1" w:themeTint="D8"/>
+      <w:sz w:val="24"/>
+    </w:rPr>
+  </w:style>
+  <w:style w:type="paragraph" w:styleId="Ttulo">
+    <w:name w:val="Title"/>
+    <w:basedOn w:val="Normal"/>
+    <w:next w:val="Normal"/>
+    <w:link w:val="TtuloCar"/>
+    <w:uiPriority w:val="10"/>
+    <w:qFormat/>
+    <w:rsid w:val="00F15A56"/>
+    <w:pPr>
+      <w:spacing w:after="80" w:line="240" w:lineRule="auto"/>
+      <w:contextualSpacing/>
+    </w:pPr>
+    <w:rPr>
+      <w:rFonts w:asciiTheme="majorHAnsi" w:eastAsiaTheme="majorEastAsia" w:hAnsiTheme="majorHAnsi" w:cstheme="majorBidi"/>
+      <w:spacing w:val="-10"/>
+      <w:kern w:val="28"/>
+      <w:sz w:val="56"/>
+      <w:szCs w:val="56"/>
+    </w:rPr>
+  </w:style>
+  <w:style w:type="character" w:customStyle="1" w:styleId="TtuloCar">
+    <w:name w:val="Título Car"/>
+    <w:basedOn w:val="Fuentedeprrafopredeter"/>
+    <w:link w:val="Ttulo"/>
+    <w:uiPriority w:val="10"/>
+    <w:rsid w:val="00F15A56"/>
+    <w:rPr>
+      <w:rFonts w:asciiTheme="majorHAnsi" w:eastAsiaTheme="majorEastAsia" w:hAnsiTheme="majorHAnsi" w:cstheme="majorBidi"/>
+      <w:spacing w:val="-10"/>
+      <w:kern w:val="28"/>
+      <w:sz w:val="56"/>
+      <w:szCs w:val="56"/>
+    </w:rPr>
+  </w:style>
+  <w:style w:type="paragraph" w:styleId="Subttulo">
+    <w:name w:val="Subtitle"/>
+    <w:basedOn w:val="Normal"/>
+    <w:next w:val="Normal"/>
+    <w:link w:val="SubttuloCar"/>
+    <w:uiPriority w:val="11"/>
+    <w:qFormat/>
+    <w:rsid w:val="00F15A56"/>
+    <w:pPr>
+      <w:numPr>
+        <w:ilvl w:val="1"/>
+      </w:numPr>
+      <w:spacing w:after="160"/>
+    </w:pPr>
+    <w:rPr>
+      <w:rFonts w:asciiTheme="minorHAnsi" w:eastAsiaTheme="majorEastAsia" w:hAnsiTheme="minorHAnsi" w:cstheme="majorBidi"/>
+      <w:color w:val="595959" w:themeColor="text1" w:themeTint="A6"/>
+      <w:spacing w:val="15"/>
+      <w:sz w:val="28"/>
+      <w:szCs w:val="28"/>
+    </w:rPr>
+  </w:style>
+  <w:style w:type="character" w:customStyle="1" w:styleId="SubttuloCar">
+    <w:name w:val="Subtítulo Car"/>
+    <w:basedOn w:val="Fuentedeprrafopredeter"/>
+    <w:link w:val="Subttulo"/>
+    <w:uiPriority w:val="11"/>
+    <w:rsid w:val="00F15A56"/>
+    <w:rPr>
+      <w:rFonts w:eastAsiaTheme="majorEastAsia" w:cstheme="majorBidi"/>
+      <w:color w:val="595959" w:themeColor="text1" w:themeTint="A6"/>
+      <w:spacing w:val="15"/>
+      <w:sz w:val="28"/>
+      <w:szCs w:val="28"/>
+    </w:rPr>
+  </w:style>
+  <w:style w:type="paragraph" w:styleId="Cita">
+    <w:name w:val="Quote"/>
+    <w:basedOn w:val="Normal"/>
+    <w:next w:val="Normal"/>
+    <w:link w:val="CitaCar"/>
+    <w:uiPriority w:val="29"/>
+    <w:qFormat/>
+    <w:rsid w:val="00F15A56"/>
+    <w:pPr>
+      <w:spacing w:before="160" w:after="160"/>
+      <w:jc w:val="center"/>
+    </w:pPr>
+    <w:rPr>
+      <w:i/>
+      <w:iCs/>
+      <w:color w:val="404040" w:themeColor="text1" w:themeTint="BF"/>
+    </w:rPr>
+  </w:style>
+  <w:style w:type="character" w:customStyle="1" w:styleId="CitaCar">
+    <w:name w:val="Cita Car"/>
+    <w:basedOn w:val="Fuentedeprrafopredeter"/>
+    <w:link w:val="Cita"/>
+    <w:uiPriority w:val="29"/>
+    <w:rsid w:val="00F15A56"/>
+    <w:rPr>
+      <w:rFonts w:ascii="Arial" w:hAnsi="Arial"/>
+      <w:i/>
+      <w:iCs/>
+      <w:color w:val="404040" w:themeColor="text1" w:themeTint="BF"/>
+      <w:sz w:val="24"/>
+    </w:rPr>
+  </w:style>
+  <w:style w:type="paragraph" w:styleId="Prrafodelista">
+    <w:name w:val="List Paragraph"/>
+    <w:basedOn w:val="Normal"/>
+    <w:uiPriority w:val="34"/>
+    <w:qFormat/>
+    <w:rsid w:val="00F15A56"/>
+    <w:pPr>
+      <w:ind w:left="720"/>
+      <w:contextualSpacing/>
+    </w:pPr>
+  </w:style>
+  <w:style w:type="character" w:styleId="nfasisintenso">
+    <w:name w:val="Intense Emphasis"/>
+    <w:basedOn w:val="Fuentedeprrafopredeter"/>
+    <w:uiPriority w:val="21"/>
+    <w:qFormat/>
+    <w:rsid w:val="00F15A56"/>
+    <w:rPr>
+      <w:i/>
+      <w:iCs/>
+      <w:color w:val="2F5496" w:themeColor="accent1" w:themeShade="BF"/>
+    </w:rPr>
+  </w:style>
+  <w:style w:type="paragraph" w:styleId="Citadestacada">
+    <w:name w:val="Intense Quote"/>
+    <w:basedOn w:val="Normal"/>
+    <w:next w:val="Normal"/>
+    <w:link w:val="CitadestacadaCar"/>
+    <w:uiPriority w:val="30"/>
+    <w:qFormat/>
+    <w:rsid w:val="00F15A56"/>
+    <w:pPr>
+      <w:pBdr>
+        <w:top w:val="single" w:sz="4" w:space="10" w:color="2F5496" w:themeColor="accent1" w:themeShade="BF"/>
+        <w:bottom w:val="single" w:sz="4" w:space="10" w:color="2F5496" w:themeColor="accent1" w:themeShade="BF"/>
+      </w:pBdr>
+      <w:spacing w:before="360" w:after="360"/>
+      <w:ind w:left="864" w:right="864"/>
+      <w:jc w:val="center"/>
+    </w:pPr>
+    <w:rPr>
+      <w:i/>
+      <w:iCs/>
+      <w:color w:val="2F5496" w:themeColor="accent1" w:themeShade="BF"/>
+    </w:rPr>
+  </w:style>
+  <w:style w:type="character" w:customStyle="1" w:styleId="CitadestacadaCar">
+    <w:name w:val="Cita destacada Car"/>
+    <w:basedOn w:val="Fuentedeprrafopredeter"/>
+    <w:link w:val="Citadestacada"/>
+    <w:uiPriority w:val="30"/>
+    <w:rsid w:val="00F15A56"/>
+    <w:rPr>
+      <w:rFonts w:ascii="Arial" w:hAnsi="Arial"/>
+      <w:i/>
+      <w:iCs/>
+      <w:color w:val="2F5496" w:themeColor="accent1" w:themeShade="BF"/>
+      <w:sz w:val="24"/>
+    </w:rPr>
+  </w:style>
+  <w:style w:type="character" w:styleId="Referenciaintensa">
+    <w:name w:val="Intense Reference"/>
+    <w:basedOn w:val="Fuentedeprrafopredeter"/>
+    <w:uiPriority w:val="32"/>
+    <w:qFormat/>
+    <w:rsid w:val="00F15A56"/>
+    <w:rPr>
+      <w:b/>
+      <w:bCs/>
+      <w:smallCaps/>
+      <w:color w:val="2F5496" w:themeColor="accent1" w:themeShade="BF"/>
+      <w:spacing w:val="5"/>
+    </w:rPr>
+  </w:style>
+  <w:style w:type="paragraph" w:styleId="Textodeglobo">
+    <w:name w:val="Balloon Text"/>
+    <w:basedOn w:val="Normal"/>
+    <w:link w:val="TextodegloboCar"/>
+    <w:uiPriority w:val="99"/>
+    <w:semiHidden/>
+    <w:unhideWhenUsed/>
+    <w:rsid w:val="00FC3019"/>
+    <w:pPr>
+      <w:spacing w:line="240" w:lineRule="auto"/>
+    </w:pPr>
+    <w:rPr>
+      <w:rFonts w:ascii="Tahoma" w:hAnsi="Tahoma" w:cs="Tahoma"/>
+      <w:sz w:val="16"/>
+      <w:szCs w:val="16"/>
+    </w:rPr>
+  </w:style>
+  <w:style w:type="character" w:customStyle="1" w:styleId="TextodegloboCar">
+    <w:name w:val="Texto de globo Car"/>
+    <w:basedOn w:val="Fuentedeprrafopredeter"/>
+    <w:link w:val="Textodeglobo"/>
+    <w:uiPriority w:val="99"/>
+    <w:semiHidden/>
+    <w:rsid w:val="00FC3019"/>
+    <w:rPr>
+      <w:rFonts w:ascii="Tahoma" w:hAnsi="Tahoma" w:cs="Tahoma"/>
+      <w:sz w:val="16"/>
+      <w:szCs w:val="16"/>
     </w:rPr>
   </w:style>
 </w:styles>
@@ -1785,7 +2987,7 @@
   <a:extraClrSchemeLst/>
   <a:extLst>
     <a:ext uri="{05A4C25C-085E-4340-85A3-A5531E510DB2}">
-      <thm15:themeFamily xmlns:thm15="http://schemas.microsoft.com/office/thememl/2012/main" name="Office Theme" id="{62F939B6-93AF-4DB8-9C6B-D6C7DFDC589F}" vid="{4A3C46E8-61CC-4603-A589-7422A47A8E4A}"/>
+      <thm15:themeFamily xmlns:thm15="http://schemas.microsoft.com/office/thememl/2012/main" xmlns="" name="Office Theme" id="{62F939B6-93AF-4DB8-9C6B-D6C7DFDC589F}" vid="{4A3C46E8-61CC-4603-A589-7422A47A8E4A}"/>
     </a:ext>
   </a:extLst>
 </a:theme>

</xml_diff>